<commit_message>
Update BC + STR
</commit_message>
<xml_diff>
--- a/PROJECT/BC/TINF21C_BC_Team_4_v1.docx
+++ b/PROJECT/BC/TINF21C_BC_Team_4_v1.docx
@@ -1,6 +1,6 @@
 
 <file path=word/document.xml><?xml version="1.0" encoding="utf-8"?>
-<w:document xmlns:wpc="http://schemas.microsoft.com/office/word/2010/wordprocessingCanvas" xmlns:cx="http://schemas.microsoft.com/office/drawing/2014/chartex" xmlns:cx1="http://schemas.microsoft.com/office/drawing/2015/9/8/chartex" xmlns:cx2="http://schemas.microsoft.com/office/drawing/2015/10/21/chartex" xmlns:cx3="http://schemas.microsoft.com/office/drawing/2016/5/9/chartex" xmlns:cx4="http://schemas.microsoft.com/office/drawing/2016/5/10/chartex" xmlns:cx5="http://schemas.microsoft.com/office/drawing/2016/5/11/chartex" xmlns:cx6="http://schemas.microsoft.com/office/drawing/2016/5/12/chartex" xmlns:cx7="http://schemas.microsoft.com/office/drawing/2016/5/13/chartex" xmlns:cx8="http://schemas.microsoft.com/office/drawing/2016/5/14/chartex" xmlns:mc="http://schemas.openxmlformats.org/markup-compatibility/2006" xmlns:aink="http://schemas.microsoft.com/office/drawing/2016/ink" xmlns:am3d="http://schemas.microsoft.com/office/drawing/2017/model3d" xmlns:o="urn:schemas-microsoft-com:office:office" xmlns:oel="http://schemas.microsoft.com/office/2019/extlst" xmlns:r="http://schemas.openxmlformats.org/officeDocument/2006/relationships" xmlns:m="http://schemas.openxmlformats.org/officeDocument/2006/math" xmlns:v="urn:schemas-microsoft-com:vml" xmlns:wp14="http://schemas.microsoft.com/office/word/2010/wordprocessingDrawing" xmlns:wp="http://schemas.openxmlformats.org/drawingml/2006/wordprocessingDrawing" xmlns:w10="urn:schemas-microsoft-com:office:word" xmlns:w="http://schemas.openxmlformats.org/wordprocessingml/2006/main" xmlns:w14="http://schemas.microsoft.com/office/word/2010/wordml" xmlns:w15="http://schemas.microsoft.com/office/word/2012/wordml" xmlns:w16cex="http://schemas.microsoft.com/office/word/2018/wordml/cex" xmlns:w16cid="http://schemas.microsoft.com/office/word/2016/wordml/cid" xmlns:w16="http://schemas.microsoft.com/office/word/2018/wordml" xmlns:w16sdtdh="http://schemas.microsoft.com/office/word/2020/wordml/sdtdatahash" xmlns:w16se="http://schemas.microsoft.com/office/word/2015/wordml/symex" xmlns:wpg="http://schemas.microsoft.com/office/word/2010/wordprocessingGroup" xmlns:wpi="http://schemas.microsoft.com/office/word/2010/wordprocessingInk" xmlns:wne="http://schemas.microsoft.com/office/word/2006/wordml" xmlns:wps="http://schemas.microsoft.com/office/word/2010/wordprocessingShape" mc:Ignorable="w14 w15 w16se w16cid w16 w16cex w16sdtdh wp14">
+<w:document xmlns:wpc="http://schemas.microsoft.com/office/word/2010/wordprocessingCanvas" xmlns:cx="http://schemas.microsoft.com/office/drawing/2014/chartex" xmlns:cx1="http://schemas.microsoft.com/office/drawing/2015/9/8/chartex" xmlns:cx2="http://schemas.microsoft.com/office/drawing/2015/10/21/chartex" xmlns:cx3="http://schemas.microsoft.com/office/drawing/2016/5/9/chartex" xmlns:cx4="http://schemas.microsoft.com/office/drawing/2016/5/10/chartex" xmlns:cx5="http://schemas.microsoft.com/office/drawing/2016/5/11/chartex" xmlns:cx6="http://schemas.microsoft.com/office/drawing/2016/5/12/chartex" xmlns:cx7="http://schemas.microsoft.com/office/drawing/2016/5/13/chartex" xmlns:cx8="http://schemas.microsoft.com/office/drawing/2016/5/14/chartex" xmlns:mc="http://schemas.openxmlformats.org/markup-compatibility/2006" xmlns:aink="http://schemas.microsoft.com/office/drawing/2016/ink" xmlns:am3d="http://schemas.microsoft.com/office/drawing/2017/model3d" xmlns:o="urn:schemas-microsoft-com:office:office" xmlns:oel="http://schemas.microsoft.com/office/2019/extlst" xmlns:r="http://schemas.openxmlformats.org/officeDocument/2006/relationships" xmlns:m="http://schemas.openxmlformats.org/officeDocument/2006/math" xmlns:v="urn:schemas-microsoft-com:vml" xmlns:wp14="http://schemas.microsoft.com/office/word/2010/wordprocessingDrawing" xmlns:wp="http://schemas.openxmlformats.org/drawingml/2006/wordprocessingDrawing" xmlns:w10="urn:schemas-microsoft-com:office:word" xmlns:w="http://schemas.openxmlformats.org/wordprocessingml/2006/main" xmlns:w14="http://schemas.microsoft.com/office/word/2010/wordml" xmlns:w15="http://schemas.microsoft.com/office/word/2012/wordml" xmlns:w16cex="http://schemas.microsoft.com/office/word/2018/wordml/cex" xmlns:w16cid="http://schemas.microsoft.com/office/word/2016/wordml/cid" xmlns:w16="http://schemas.microsoft.com/office/word/2018/wordml" xmlns:w16du="http://schemas.microsoft.com/office/word/2023/wordml/word16du" xmlns:w16sdtdh="http://schemas.microsoft.com/office/word/2020/wordml/sdtdatahash" xmlns:w16se="http://schemas.microsoft.com/office/word/2015/wordml/symex" xmlns:wpg="http://schemas.microsoft.com/office/word/2010/wordprocessingGroup" xmlns:wpi="http://schemas.microsoft.com/office/word/2010/wordprocessingInk" xmlns:wne="http://schemas.microsoft.com/office/word/2006/wordml" xmlns:wps="http://schemas.microsoft.com/office/word/2010/wordprocessingShape" mc:Ignorable="w14 w15 w16se w16cid w16 w16cex w16sdtdh wp14">
   <w:body>
     <w:p>
       <w:pPr>
@@ -197,14 +197,6 @@
       <w:pPr>
         <w:spacing w:line="360" w:lineRule="auto"/>
         <w:rPr>
-          <w:lang w:val="en-US"/>
-        </w:rPr>
-      </w:pPr>
-    </w:p>
-    <w:p>
-      <w:pPr>
-        <w:spacing w:line="360" w:lineRule="auto"/>
-        <w:rPr>
           <w:sz w:val="21"/>
           <w:szCs w:val="20"/>
           <w:lang w:val="en-US"/>
@@ -805,6 +797,87 @@
         </w:rPr>
         <w:t>)</w:t>
       </w:r>
+    </w:p>
+    <w:p>
+      <w:pPr>
+        <w:spacing w:line="360" w:lineRule="auto"/>
+        <w:ind w:left="720" w:firstLine="720"/>
+        <w:rPr>
+          <w:sz w:val="20"/>
+          <w:szCs w:val="20"/>
+        </w:rPr>
+      </w:pPr>
+      <w:proofErr w:type="spellStart"/>
+      <w:r>
+        <w:rPr>
+          <w:sz w:val="20"/>
+          <w:szCs w:val="20"/>
+        </w:rPr>
+        <w:t>Graphical</w:t>
+      </w:r>
+      <w:proofErr w:type="spellEnd"/>
+      <w:r>
+        <w:rPr>
+          <w:sz w:val="20"/>
+          <w:szCs w:val="20"/>
+        </w:rPr>
+        <w:t xml:space="preserve"> Designer</w:t>
+      </w:r>
+      <w:r>
+        <w:rPr>
+          <w:sz w:val="20"/>
+          <w:szCs w:val="20"/>
+        </w:rPr>
+        <w:tab/>
+      </w:r>
+      <w:r>
+        <w:rPr>
+          <w:sz w:val="20"/>
+          <w:szCs w:val="20"/>
+        </w:rPr>
+        <w:t>–</w:t>
+      </w:r>
+      <w:r>
+        <w:rPr>
+          <w:sz w:val="20"/>
+          <w:szCs w:val="20"/>
+        </w:rPr>
+        <w:t xml:space="preserve"> Sophie Kirschner (</w:t>
+      </w:r>
+      <w:hyperlink r:id="rId18" w:history="1">
+        <w:r>
+          <w:rPr>
+            <w:rStyle w:val="Hyperlink"/>
+            <w:sz w:val="20"/>
+            <w:szCs w:val="20"/>
+          </w:rPr>
+          <w:t>inf21083@lehre.dhbw-stuttgart.de</w:t>
+        </w:r>
+      </w:hyperlink>
+      <w:r>
+        <w:rPr>
+          <w:sz w:val="20"/>
+          <w:szCs w:val="20"/>
+        </w:rPr>
+        <w:t>)</w:t>
+      </w:r>
+      <w:r>
+        <w:rPr>
+          <w:sz w:val="20"/>
+          <w:szCs w:val="20"/>
+        </w:rPr>
+        <w:t xml:space="preserve"> </w:t>
+      </w:r>
+    </w:p>
+    <w:p>
+      <w:pPr>
+        <w:spacing w:line="360" w:lineRule="auto"/>
+        <w:ind w:left="720" w:firstLine="720"/>
+        <w:rPr>
+          <w:sz w:val="20"/>
+          <w:szCs w:val="20"/>
+        </w:rPr>
+      </w:pPr>
     </w:p>
     <w:p>
       <w:pPr>
@@ -1625,6 +1698,103 @@
                 <w:lang w:val="en-US"/>
               </w:rPr>
               <w:t>Grammar and Articulation</w:t>
+            </w:r>
+          </w:p>
+        </w:tc>
+      </w:tr>
+      <w:tr>
+        <w:trPr>
+          <w:trHeight w:val="70"/>
+        </w:trPr>
+        <w:tc>
+          <w:tcPr>
+            <w:tcW w:w="2265" w:type="dxa"/>
+          </w:tcPr>
+          <w:p>
+            <w:pPr>
+              <w:spacing w:line="360" w:lineRule="auto"/>
+              <w:rPr>
+                <w:sz w:val="20"/>
+                <w:szCs w:val="20"/>
+                <w:lang w:val="en-US"/>
+              </w:rPr>
+            </w:pPr>
+            <w:r>
+              <w:rPr>
+                <w:sz w:val="20"/>
+                <w:szCs w:val="20"/>
+                <w:lang w:val="en-US"/>
+              </w:rPr>
+              <w:t>1.2</w:t>
+            </w:r>
+          </w:p>
+        </w:tc>
+        <w:tc>
+          <w:tcPr>
+            <w:tcW w:w="2265" w:type="dxa"/>
+          </w:tcPr>
+          <w:p>
+            <w:pPr>
+              <w:spacing w:line="360" w:lineRule="auto"/>
+              <w:rPr>
+                <w:sz w:val="20"/>
+                <w:szCs w:val="20"/>
+                <w:lang w:val="en-US"/>
+              </w:rPr>
+            </w:pPr>
+            <w:r>
+              <w:rPr>
+                <w:sz w:val="20"/>
+                <w:szCs w:val="20"/>
+                <w:lang w:val="en-US"/>
+              </w:rPr>
+              <w:t>04.05.2023</w:t>
+            </w:r>
+          </w:p>
+        </w:tc>
+        <w:tc>
+          <w:tcPr>
+            <w:tcW w:w="2266" w:type="dxa"/>
+          </w:tcPr>
+          <w:p>
+            <w:pPr>
+              <w:spacing w:line="360" w:lineRule="auto"/>
+              <w:rPr>
+                <w:sz w:val="20"/>
+                <w:szCs w:val="20"/>
+                <w:lang w:val="en-US"/>
+              </w:rPr>
+            </w:pPr>
+            <w:r>
+              <w:rPr>
+                <w:sz w:val="20"/>
+                <w:szCs w:val="20"/>
+                <w:lang w:val="en-US"/>
+              </w:rPr>
+              <w:t>Robin Ziegler</w:t>
+            </w:r>
+          </w:p>
+        </w:tc>
+        <w:tc>
+          <w:tcPr>
+            <w:tcW w:w="2266" w:type="dxa"/>
+          </w:tcPr>
+          <w:p>
+            <w:pPr>
+              <w:spacing w:line="360" w:lineRule="auto"/>
+              <w:rPr>
+                <w:sz w:val="18"/>
+                <w:szCs w:val="18"/>
+                <w:lang w:val="en-US"/>
+              </w:rPr>
+            </w:pPr>
+            <w:r>
+              <w:rPr>
+                <w:sz w:val="18"/>
+                <w:szCs w:val="18"/>
+                <w:lang w:val="en-US"/>
+              </w:rPr>
+              <w:t>Addition of missing (new) team member</w:t>
             </w:r>
           </w:p>
         </w:tc>
@@ -1685,8 +1855,9 @@
             <w:rPr>
               <w:rFonts w:asciiTheme="minorHAnsi" w:hAnsiTheme="minorHAnsi"/>
               <w:noProof/>
+              <w:kern w:val="2"/>
               <w:sz w:val="22"/>
-              <w:lang w:eastAsia="de-DE"/>
+              <w14:ligatures w14:val="standardContextual"/>
             </w:rPr>
           </w:pPr>
           <w:r>
@@ -1698,7 +1869,7 @@
           <w:r>
             <w:fldChar w:fldCharType="separate"/>
           </w:r>
-          <w:hyperlink w:anchor="_Toc117272676" w:history="1">
+          <w:hyperlink w:anchor="_Toc134814877" w:history="1">
             <w:r>
               <w:rPr>
                 <w:rStyle w:val="Hyperlink"/>
@@ -1711,8 +1882,9 @@
               <w:rPr>
                 <w:rFonts w:asciiTheme="minorHAnsi" w:hAnsiTheme="minorHAnsi"/>
                 <w:noProof/>
+                <w:kern w:val="2"/>
                 <w:sz w:val="22"/>
-                <w:lang w:eastAsia="de-DE"/>
+                <w14:ligatures w14:val="standardContextual"/>
               </w:rPr>
               <w:tab/>
             </w:r>
@@ -1743,7 +1915,7 @@
                 <w:noProof/>
                 <w:webHidden/>
               </w:rPr>
-              <w:instrText xml:space="preserve"> PAGEREF _Toc117272676 \h </w:instrText>
+              <w:instrText xml:space="preserve"> PAGEREF _Toc134814877 \h </w:instrText>
             </w:r>
             <w:r>
               <w:rPr>
@@ -1784,11 +1956,12 @@
             <w:rPr>
               <w:rFonts w:asciiTheme="minorHAnsi" w:hAnsiTheme="minorHAnsi"/>
               <w:noProof/>
+              <w:kern w:val="2"/>
               <w:sz w:val="22"/>
-              <w:lang w:eastAsia="de-DE"/>
+              <w14:ligatures w14:val="standardContextual"/>
             </w:rPr>
           </w:pPr>
-          <w:hyperlink w:anchor="_Toc117272677" w:history="1">
+          <w:hyperlink w:anchor="_Toc134814878" w:history="1">
             <w:r>
               <w:rPr>
                 <w:rStyle w:val="Hyperlink"/>
@@ -1801,8 +1974,9 @@
               <w:rPr>
                 <w:rFonts w:asciiTheme="minorHAnsi" w:hAnsiTheme="minorHAnsi"/>
                 <w:noProof/>
+                <w:kern w:val="2"/>
                 <w:sz w:val="22"/>
-                <w:lang w:eastAsia="de-DE"/>
+                <w14:ligatures w14:val="standardContextual"/>
               </w:rPr>
               <w:tab/>
             </w:r>
@@ -1833,7 +2007,7 @@
                 <w:noProof/>
                 <w:webHidden/>
               </w:rPr>
-              <w:instrText xml:space="preserve"> PAGEREF _Toc117272677 \h </w:instrText>
+              <w:instrText xml:space="preserve"> PAGEREF _Toc134814878 \h </w:instrText>
             </w:r>
             <w:r>
               <w:rPr>
@@ -1874,11 +2048,12 @@
             <w:rPr>
               <w:rFonts w:asciiTheme="minorHAnsi" w:hAnsiTheme="minorHAnsi"/>
               <w:noProof/>
+              <w:kern w:val="2"/>
               <w:sz w:val="22"/>
-              <w:lang w:eastAsia="de-DE"/>
+              <w14:ligatures w14:val="standardContextual"/>
             </w:rPr>
           </w:pPr>
-          <w:hyperlink w:anchor="_Toc117272678" w:history="1">
+          <w:hyperlink w:anchor="_Toc134814879" w:history="1">
             <w:r>
               <w:rPr>
                 <w:rStyle w:val="Hyperlink"/>
@@ -1891,8 +2066,9 @@
               <w:rPr>
                 <w:rFonts w:asciiTheme="minorHAnsi" w:hAnsiTheme="minorHAnsi"/>
                 <w:noProof/>
+                <w:kern w:val="2"/>
                 <w:sz w:val="22"/>
-                <w:lang w:eastAsia="de-DE"/>
+                <w14:ligatures w14:val="standardContextual"/>
               </w:rPr>
               <w:tab/>
             </w:r>
@@ -1923,7 +2099,7 @@
                 <w:noProof/>
                 <w:webHidden/>
               </w:rPr>
-              <w:instrText xml:space="preserve"> PAGEREF _Toc117272678 \h </w:instrText>
+              <w:instrText xml:space="preserve"> PAGEREF _Toc134814879 \h </w:instrText>
             </w:r>
             <w:r>
               <w:rPr>
@@ -1964,11 +2140,12 @@
             <w:rPr>
               <w:rFonts w:asciiTheme="minorHAnsi" w:hAnsiTheme="minorHAnsi"/>
               <w:noProof/>
+              <w:kern w:val="2"/>
               <w:sz w:val="22"/>
-              <w:lang w:eastAsia="de-DE"/>
+              <w14:ligatures w14:val="standardContextual"/>
             </w:rPr>
           </w:pPr>
-          <w:hyperlink w:anchor="_Toc117272679" w:history="1">
+          <w:hyperlink w:anchor="_Toc134814880" w:history="1">
             <w:r>
               <w:rPr>
                 <w:rStyle w:val="Hyperlink"/>
@@ -1981,8 +2158,9 @@
               <w:rPr>
                 <w:rFonts w:asciiTheme="minorHAnsi" w:hAnsiTheme="minorHAnsi"/>
                 <w:noProof/>
+                <w:kern w:val="2"/>
                 <w:sz w:val="22"/>
-                <w:lang w:eastAsia="de-DE"/>
+                <w14:ligatures w14:val="standardContextual"/>
               </w:rPr>
               <w:tab/>
             </w:r>
@@ -2013,7 +2191,7 @@
                 <w:noProof/>
                 <w:webHidden/>
               </w:rPr>
-              <w:instrText xml:space="preserve"> PAGEREF _Toc117272679 \h </w:instrText>
+              <w:instrText xml:space="preserve"> PAGEREF _Toc134814880 \h </w:instrText>
             </w:r>
             <w:r>
               <w:rPr>
@@ -2054,11 +2232,12 @@
             <w:rPr>
               <w:rFonts w:asciiTheme="minorHAnsi" w:hAnsiTheme="minorHAnsi"/>
               <w:noProof/>
+              <w:kern w:val="2"/>
               <w:sz w:val="22"/>
-              <w:lang w:eastAsia="de-DE"/>
+              <w14:ligatures w14:val="standardContextual"/>
             </w:rPr>
           </w:pPr>
-          <w:hyperlink w:anchor="_Toc117272680" w:history="1">
+          <w:hyperlink w:anchor="_Toc134814881" w:history="1">
             <w:r>
               <w:rPr>
                 <w:rStyle w:val="Hyperlink"/>
@@ -2071,8 +2250,9 @@
               <w:rPr>
                 <w:rFonts w:asciiTheme="minorHAnsi" w:hAnsiTheme="minorHAnsi"/>
                 <w:noProof/>
+                <w:kern w:val="2"/>
                 <w:sz w:val="22"/>
-                <w:lang w:eastAsia="de-DE"/>
+                <w14:ligatures w14:val="standardContextual"/>
               </w:rPr>
               <w:tab/>
             </w:r>
@@ -2103,7 +2283,7 @@
                 <w:noProof/>
                 <w:webHidden/>
               </w:rPr>
-              <w:instrText xml:space="preserve"> PAGEREF _Toc117272680 \h </w:instrText>
+              <w:instrText xml:space="preserve"> PAGEREF _Toc134814881 \h </w:instrText>
             </w:r>
             <w:r>
               <w:rPr>
@@ -2144,11 +2324,12 @@
             <w:rPr>
               <w:rFonts w:asciiTheme="minorHAnsi" w:hAnsiTheme="minorHAnsi"/>
               <w:noProof/>
+              <w:kern w:val="2"/>
               <w:sz w:val="22"/>
-              <w:lang w:eastAsia="de-DE"/>
+              <w14:ligatures w14:val="standardContextual"/>
             </w:rPr>
           </w:pPr>
-          <w:hyperlink w:anchor="_Toc117272681" w:history="1">
+          <w:hyperlink w:anchor="_Toc134814882" w:history="1">
             <w:r>
               <w:rPr>
                 <w:rStyle w:val="Hyperlink"/>
@@ -2161,8 +2342,9 @@
               <w:rPr>
                 <w:rFonts w:asciiTheme="minorHAnsi" w:hAnsiTheme="minorHAnsi"/>
                 <w:noProof/>
+                <w:kern w:val="2"/>
                 <w:sz w:val="22"/>
-                <w:lang w:eastAsia="de-DE"/>
+                <w14:ligatures w14:val="standardContextual"/>
               </w:rPr>
               <w:tab/>
             </w:r>
@@ -2193,7 +2375,7 @@
                 <w:noProof/>
                 <w:webHidden/>
               </w:rPr>
-              <w:instrText xml:space="preserve"> PAGEREF _Toc117272681 \h </w:instrText>
+              <w:instrText xml:space="preserve"> PAGEREF _Toc134814882 \h </w:instrText>
             </w:r>
             <w:r>
               <w:rPr>
@@ -2250,8 +2432,8 @@
           <w:noProof/>
         </w:rPr>
         <w:sectPr>
-          <w:headerReference w:type="default" r:id="rId18"/>
-          <w:footerReference w:type="default" r:id="rId19"/>
+          <w:headerReference w:type="default" r:id="rId19"/>
+          <w:footerReference w:type="default" r:id="rId20"/>
           <w:pgSz w:w="11906" w:h="16838"/>
           <w:pgMar w:top="1417" w:right="1417" w:bottom="1134" w:left="1417" w:header="708" w:footer="708" w:gutter="0"/>
           <w:pgNumType w:start="1"/>
@@ -2272,7 +2454,7 @@
           <w:lang w:val="en-US"/>
         </w:rPr>
       </w:pPr>
-      <w:bookmarkStart w:id="0" w:name="_Toc117272676"/>
+      <w:bookmarkStart w:id="0" w:name="_Toc134814877"/>
       <w:r>
         <w:rPr>
           <w:lang w:val="en-US"/>
@@ -2299,43 +2481,7 @@
         <w:rPr>
           <w:lang w:val="en-US"/>
         </w:rPr>
-        <w:t>The Modelling Wizard was created in several predecessor projects</w:t>
-      </w:r>
-      <w:r>
-        <w:rPr>
-          <w:lang w:val="en-US"/>
-        </w:rPr>
-        <w:t>,</w:t>
-      </w:r>
-      <w:r>
-        <w:rPr>
-          <w:lang w:val="en-US"/>
-        </w:rPr>
-        <w:t xml:space="preserve"> </w:t>
-      </w:r>
-      <w:r>
-        <w:rPr>
-          <w:lang w:val="en-US"/>
-        </w:rPr>
-        <w:t>i</w:t>
-      </w:r>
-      <w:r>
-        <w:rPr>
-          <w:lang w:val="en-US"/>
-        </w:rPr>
-        <w:t>t started</w:t>
-      </w:r>
-      <w:r>
-        <w:rPr>
-          <w:lang w:val="en-US"/>
-        </w:rPr>
-        <w:t xml:space="preserve"> </w:t>
-      </w:r>
-      <w:r>
-        <w:rPr>
-          <w:lang w:val="en-US"/>
-        </w:rPr>
-        <w:t xml:space="preserve">as a plugin for </w:t>
+        <w:t xml:space="preserve">The Modelling Wizard was created in several predecessor projects, it started as a plugin for </w:t>
       </w:r>
       <w:proofErr w:type="spellStart"/>
       <w:r>
@@ -2349,87 +2495,14 @@
         <w:rPr>
           <w:lang w:val="en-US"/>
         </w:rPr>
-        <w:t xml:space="preserve"> but was transformed into a standalone app. </w:t>
-      </w:r>
-      <w:r>
-        <w:rPr>
-          <w:lang w:val="en-US"/>
-        </w:rPr>
-        <w:t xml:space="preserve">With </w:t>
-      </w:r>
-      <w:r>
-        <w:rPr>
-          <w:lang w:val="en-US"/>
-        </w:rPr>
-        <w:t xml:space="preserve">this app you can create </w:t>
-      </w:r>
-      <w:r>
-        <w:rPr>
-          <w:lang w:val="en-US"/>
-        </w:rPr>
-        <w:t xml:space="preserve">devices and interfaces </w:t>
-      </w:r>
-      <w:r>
-        <w:rPr>
-          <w:lang w:val="en-US"/>
-        </w:rPr>
-        <w:t xml:space="preserve">or import supported </w:t>
-      </w:r>
-      <w:r>
-        <w:rPr>
-          <w:lang w:val="en-US"/>
-        </w:rPr>
-        <w:t xml:space="preserve">files to edit existing </w:t>
-      </w:r>
-      <w:r>
-        <w:rPr>
-          <w:lang w:val="en-US"/>
-        </w:rPr>
-        <w:t xml:space="preserve">devices. </w:t>
-      </w:r>
-      <w:r>
-        <w:rPr>
-          <w:lang w:val="en-US"/>
-        </w:rPr>
-        <w:t>Created p</w:t>
-      </w:r>
-      <w:r>
-        <w:rPr>
-          <w:lang w:val="en-US"/>
-        </w:rPr>
-        <w:t>rojects can be exported in numerous file formats for further use.</w:t>
-      </w:r>
-    </w:p>
-    <w:p>
-      <w:pPr>
-        <w:spacing w:line="360" w:lineRule="auto"/>
-        <w:rPr>
-          <w:lang w:val="en-US"/>
-        </w:rPr>
-      </w:pPr>
-      <w:r>
-        <w:rPr>
-          <w:lang w:val="en-US"/>
-        </w:rPr>
-        <w:t xml:space="preserve">This project </w:t>
-      </w:r>
-      <w:r>
-        <w:rPr>
-          <w:lang w:val="en-US"/>
-        </w:rPr>
-        <w:t xml:space="preserve">aims to improve the existing GUI for better user </w:t>
-      </w:r>
-      <w:r>
-        <w:rPr>
-          <w:lang w:val="en-US"/>
-        </w:rPr>
-        <w:t xml:space="preserve">experience as well as </w:t>
-      </w:r>
-      <w:r>
-        <w:rPr>
-          <w:lang w:val="en-US"/>
-        </w:rPr>
-        <w:t>fixing bugs</w:t>
+        <w:t xml:space="preserve"> but was transformed into a standalone app. The purpose of the app is to create devices and interfaces or import, from supported file formats to further edit, existing devices. These can then later be exported in numerous file formats for further use. The scope of the project is to improve the existing GUI and refactor the </w:t>
+      </w:r>
+      <w:proofErr w:type="gramStart"/>
+      <w:r>
+        <w:rPr>
+          <w:lang w:val="en-US"/>
+        </w:rPr>
+        <w:t>code.</w:t>
       </w:r>
       <w:r>
         <w:rPr>
@@ -2437,6 +2510,7 @@
         </w:rPr>
         <w:t>.</w:t>
       </w:r>
+      <w:proofErr w:type="gramEnd"/>
     </w:p>
     <w:p>
       <w:pPr>
@@ -2450,7 +2524,7 @@
           <w:lang w:val="en-US"/>
         </w:rPr>
       </w:pPr>
-      <w:bookmarkStart w:id="1" w:name="_Toc117272677"/>
+      <w:bookmarkStart w:id="1" w:name="_Toc134814878"/>
       <w:r>
         <w:rPr>
           <w:lang w:val="en-US"/>
@@ -2716,7 +2790,7 @@
           <w:lang w:val="en-US"/>
         </w:rPr>
       </w:pPr>
-      <w:bookmarkStart w:id="2" w:name="_Toc117272678"/>
+      <w:bookmarkStart w:id="2" w:name="_Toc134814879"/>
       <w:r>
         <w:rPr>
           <w:lang w:val="en-US"/>
@@ -2736,159 +2810,13 @@
         <w:rPr>
           <w:lang w:val="en-US"/>
         </w:rPr>
-        <w:t>It is</w:t>
-      </w:r>
-      <w:r>
-        <w:rPr>
-          <w:lang w:val="en-US"/>
-        </w:rPr>
-        <w:t xml:space="preserve"> to be</w:t>
-      </w:r>
-      <w:r>
-        <w:rPr>
-          <w:lang w:val="en-US"/>
-        </w:rPr>
-        <w:t xml:space="preserve"> expected that there will be </w:t>
-      </w:r>
-      <w:r>
-        <w:rPr>
-          <w:lang w:val="en-US"/>
-        </w:rPr>
-        <w:t xml:space="preserve">interruptions during the </w:t>
-      </w:r>
-      <w:r>
-        <w:rPr>
-          <w:lang w:val="en-US"/>
-        </w:rPr>
-        <w:t>project because the team members have other obligations to fulfill</w:t>
-      </w:r>
-      <w:r>
-        <w:rPr>
-          <w:lang w:val="en-US"/>
-        </w:rPr>
-        <w:t xml:space="preserve"> such as</w:t>
-      </w:r>
-      <w:r>
-        <w:rPr>
-          <w:lang w:val="en-US"/>
-        </w:rPr>
-        <w:t xml:space="preserve"> other projects form different classes or </w:t>
-      </w:r>
-      <w:r>
-        <w:rPr>
-          <w:lang w:val="en-US"/>
-        </w:rPr>
-        <w:t>projects from their employer that can have precedence</w:t>
-      </w:r>
-      <w:r>
-        <w:rPr>
-          <w:lang w:val="en-US"/>
-        </w:rPr>
-        <w:t>.</w:t>
+        <w:t>It is to be expected that there will be interruptions during the project because the team members have other obligations to fulfill such as other projects from different classes or projects from their employer that can have precedence. Other expected Interruptions may come from sickness or injury, vacation also plays a role but can normally be mitigated ahead of time. It is expected that the project will be finished on time, but possible remaining bugs or other smaller issues cannot be ruled out.</w:t>
       </w:r>
       <w:r>
         <w:rPr>
           <w:lang w:val="en-US"/>
         </w:rPr>
         <w:t xml:space="preserve"> </w:t>
-      </w:r>
-      <w:r>
-        <w:rPr>
-          <w:lang w:val="en-US"/>
-        </w:rPr>
-        <w:t>Other expected Interruptions</w:t>
-      </w:r>
-      <w:r>
-        <w:rPr>
-          <w:lang w:val="en-US"/>
-        </w:rPr>
-        <w:t xml:space="preserve"> may</w:t>
-      </w:r>
-      <w:r>
-        <w:rPr>
-          <w:lang w:val="en-US"/>
-        </w:rPr>
-        <w:t xml:space="preserve"> come from </w:t>
-      </w:r>
-      <w:r>
-        <w:rPr>
-          <w:lang w:val="en-US"/>
-        </w:rPr>
-        <w:t>sickness or injury</w:t>
-      </w:r>
-      <w:r>
-        <w:rPr>
-          <w:lang w:val="en-US"/>
-        </w:rPr>
-        <w:t>,</w:t>
-      </w:r>
-      <w:r>
-        <w:rPr>
-          <w:lang w:val="en-US"/>
-        </w:rPr>
-        <w:t xml:space="preserve"> </w:t>
-      </w:r>
-      <w:r>
-        <w:rPr>
-          <w:lang w:val="en-US"/>
-        </w:rPr>
-        <w:t>v</w:t>
-      </w:r>
-      <w:r>
-        <w:rPr>
-          <w:lang w:val="en-US"/>
-        </w:rPr>
-        <w:t>acation also plays a role but can normally be mitigated ahead of time.</w:t>
-      </w:r>
-    </w:p>
-    <w:p>
-      <w:pPr>
-        <w:spacing w:line="360" w:lineRule="auto"/>
-        <w:rPr>
-          <w:lang w:val="en-US"/>
-        </w:rPr>
-      </w:pPr>
-      <w:r>
-        <w:rPr>
-          <w:lang w:val="en-US"/>
-        </w:rPr>
-        <w:t xml:space="preserve">It is expected that the project will be finished on </w:t>
-      </w:r>
-      <w:r>
-        <w:rPr>
-          <w:lang w:val="en-US"/>
-        </w:rPr>
-        <w:t>time,</w:t>
-      </w:r>
-      <w:r>
-        <w:rPr>
-          <w:lang w:val="en-US"/>
-        </w:rPr>
-        <w:t xml:space="preserve"> </w:t>
-      </w:r>
-      <w:r>
-        <w:rPr>
-          <w:lang w:val="en-US"/>
-        </w:rPr>
-        <w:t xml:space="preserve">but possible remaining bugs or other smaller issues </w:t>
-      </w:r>
-      <w:r>
-        <w:rPr>
-          <w:lang w:val="en-US"/>
-        </w:rPr>
-        <w:t>cannot</w:t>
-      </w:r>
-      <w:r>
-        <w:rPr>
-          <w:lang w:val="en-US"/>
-        </w:rPr>
-        <w:t xml:space="preserve"> be </w:t>
-      </w:r>
-      <w:r>
-        <w:rPr>
-          <w:lang w:val="en-US"/>
-        </w:rPr>
-        <w:t xml:space="preserve">ruled out. </w:t>
       </w:r>
     </w:p>
     <w:p>
@@ -2918,7 +2846,7 @@
           <w:lang w:val="en-US"/>
         </w:rPr>
       </w:pPr>
-      <w:bookmarkStart w:id="3" w:name="_Toc117272679"/>
+      <w:bookmarkStart w:id="3" w:name="_Toc134814880"/>
       <w:r>
         <w:rPr>
           <w:lang w:val="en-US"/>
@@ -3247,22 +3175,26 @@
     <w:tbl>
       <w:tblPr>
         <w:tblStyle w:val="Tabellenraster"/>
-        <w:tblW w:w="9175" w:type="dxa"/>
+        <w:tblW w:w="9174" w:type="dxa"/>
         <w:tblLook w:val="04A0" w:firstRow="1" w:lastRow="0" w:firstColumn="1" w:lastColumn="0" w:noHBand="0" w:noVBand="1"/>
       </w:tblPr>
       <w:tblGrid>
         <w:gridCol w:w="1831"/>
-        <w:gridCol w:w="1175"/>
-        <w:gridCol w:w="1258"/>
-        <w:gridCol w:w="1204"/>
-        <w:gridCol w:w="1132"/>
-        <w:gridCol w:w="1374"/>
-        <w:gridCol w:w="1201"/>
+        <w:gridCol w:w="1002"/>
+        <w:gridCol w:w="1089"/>
+        <w:gridCol w:w="1032"/>
+        <w:gridCol w:w="956"/>
+        <w:gridCol w:w="1192"/>
+        <w:gridCol w:w="1029"/>
+        <w:gridCol w:w="1043"/>
       </w:tblGrid>
       <w:tr>
-        <w:tc>
-          <w:tcPr>
-            <w:tcW w:w="360" w:type="dxa"/>
+        <w:trPr>
+          <w:trHeight w:val="804"/>
+        </w:trPr>
+        <w:tc>
+          <w:tcPr>
+            <w:tcW w:w="1619" w:type="dxa"/>
             <w:shd w:val="clear" w:color="auto" w:fill="E7E6E6" w:themeFill="background2"/>
           </w:tcPr>
           <w:p>
@@ -3283,7 +3215,7 @@
         </w:tc>
         <w:tc>
           <w:tcPr>
-            <w:tcW w:w="1443" w:type="dxa"/>
+            <w:tcW w:w="1039" w:type="dxa"/>
             <w:shd w:val="clear" w:color="auto" w:fill="E7E6E6" w:themeFill="background2"/>
           </w:tcPr>
           <w:p>
@@ -3316,7 +3248,7 @@
         </w:tc>
         <w:tc>
           <w:tcPr>
-            <w:tcW w:w="1457" w:type="dxa"/>
+            <w:tcW w:w="1112" w:type="dxa"/>
             <w:shd w:val="clear" w:color="auto" w:fill="E7E6E6" w:themeFill="background2"/>
           </w:tcPr>
           <w:p>
@@ -3335,29 +3267,107 @@
                 <w:szCs w:val="16"/>
                 <w:lang w:val="en-US"/>
               </w:rPr>
-              <w:t>Nils Hoffmann (</w:t>
-            </w:r>
-            <w:r>
+              <w:t>Nils Hoffmann (Dev)</w:t>
+            </w:r>
+          </w:p>
+        </w:tc>
+        <w:tc>
+          <w:tcPr>
+            <w:tcW w:w="1064" w:type="dxa"/>
+            <w:shd w:val="clear" w:color="auto" w:fill="E7E6E6" w:themeFill="background2"/>
+          </w:tcPr>
+          <w:p>
+            <w:pPr>
+              <w:spacing w:line="360" w:lineRule="auto"/>
+              <w:jc w:val="center"/>
+              <w:rPr>
+                <w:sz w:val="16"/>
+                <w:szCs w:val="14"/>
+                <w:lang w:val="en-US"/>
+              </w:rPr>
+            </w:pPr>
+            <w:r>
+              <w:rPr>
+                <w:sz w:val="16"/>
+                <w:szCs w:val="14"/>
+                <w:lang w:val="en-US"/>
+              </w:rPr>
+              <w:t>Fabian Kreuzer (SA)</w:t>
+            </w:r>
+          </w:p>
+        </w:tc>
+        <w:tc>
+          <w:tcPr>
+            <w:tcW w:w="1001" w:type="dxa"/>
+            <w:shd w:val="clear" w:color="auto" w:fill="E7E6E6" w:themeFill="background2"/>
+          </w:tcPr>
+          <w:p>
+            <w:pPr>
+              <w:spacing w:line="360" w:lineRule="auto"/>
+              <w:jc w:val="center"/>
+              <w:rPr>
+                <w:sz w:val="16"/>
+                <w:szCs w:val="14"/>
+                <w:lang w:val="en-US"/>
+              </w:rPr>
+            </w:pPr>
+            <w:r>
+              <w:rPr>
+                <w:sz w:val="16"/>
+                <w:szCs w:val="14"/>
+                <w:lang w:val="en-US"/>
+              </w:rPr>
+              <w:t>Dana Frey</w:t>
+            </w:r>
+          </w:p>
+          <w:p>
+            <w:pPr>
+              <w:spacing w:line="360" w:lineRule="auto"/>
+              <w:jc w:val="center"/>
+              <w:rPr>
+                <w:sz w:val="16"/>
+                <w:szCs w:val="14"/>
+                <w:lang w:val="en-US"/>
+              </w:rPr>
+            </w:pPr>
+            <w:r>
+              <w:rPr>
+                <w:sz w:val="16"/>
+                <w:szCs w:val="14"/>
+                <w:lang w:val="en-US"/>
+              </w:rPr>
+              <w:t>(TD)</w:t>
+            </w:r>
+          </w:p>
+        </w:tc>
+        <w:tc>
+          <w:tcPr>
+            <w:tcW w:w="1215" w:type="dxa"/>
+            <w:shd w:val="clear" w:color="auto" w:fill="E7E6E6" w:themeFill="background2"/>
+          </w:tcPr>
+          <w:p>
+            <w:pPr>
+              <w:spacing w:line="360" w:lineRule="auto"/>
+              <w:jc w:val="center"/>
               <w:rPr>
                 <w:sz w:val="16"/>
                 <w:szCs w:val="16"/>
                 <w:lang w:val="en-US"/>
               </w:rPr>
-              <w:t>Dev</w:t>
-            </w:r>
+            </w:pPr>
             <w:r>
               <w:rPr>
                 <w:sz w:val="16"/>
                 <w:szCs w:val="16"/>
                 <w:lang w:val="en-US"/>
               </w:rPr>
-              <w:t>)</w:t>
-            </w:r>
-          </w:p>
-        </w:tc>
-        <w:tc>
-          <w:tcPr>
-            <w:tcW w:w="1448" w:type="dxa"/>
+              <w:t>Maximillian Trump (PM)**</w:t>
+            </w:r>
+          </w:p>
+        </w:tc>
+        <w:tc>
+          <w:tcPr>
+            <w:tcW w:w="1062" w:type="dxa"/>
             <w:shd w:val="clear" w:color="auto" w:fill="E7E6E6" w:themeFill="background2"/>
           </w:tcPr>
           <w:p>
@@ -3376,13 +3386,13 @@
                 <w:szCs w:val="14"/>
                 <w:lang w:val="en-US"/>
               </w:rPr>
-              <w:t>Fabian Kreuzer (SA)</w:t>
-            </w:r>
-          </w:p>
-        </w:tc>
-        <w:tc>
-          <w:tcPr>
-            <w:tcW w:w="1436" w:type="dxa"/>
+              <w:t>Michael Grote (TM)</w:t>
+            </w:r>
+          </w:p>
+        </w:tc>
+        <w:tc>
+          <w:tcPr>
+            <w:tcW w:w="1062" w:type="dxa"/>
             <w:shd w:val="clear" w:color="auto" w:fill="E7E6E6" w:themeFill="background2"/>
           </w:tcPr>
           <w:p>
@@ -3401,108 +3411,1126 @@
                 <w:szCs w:val="14"/>
                 <w:lang w:val="en-US"/>
               </w:rPr>
-              <w:t>Dana Frey</w:t>
-            </w:r>
-          </w:p>
-          <w:p>
-            <w:pPr>
-              <w:spacing w:line="360" w:lineRule="auto"/>
-              <w:jc w:val="center"/>
+              <w:t>Sophie Kirschner (GD)</w:t>
+            </w:r>
+          </w:p>
+        </w:tc>
+      </w:tr>
+      <w:tr>
+        <w:trPr>
+          <w:trHeight w:val="394"/>
+        </w:trPr>
+        <w:tc>
+          <w:tcPr>
+            <w:tcW w:w="1619" w:type="dxa"/>
+            <w:shd w:val="clear" w:color="auto" w:fill="E7E6E6" w:themeFill="background2"/>
+          </w:tcPr>
+          <w:p>
+            <w:pPr>
+              <w:spacing w:line="360" w:lineRule="auto"/>
+              <w:rPr>
+                <w:lang w:val="en-US"/>
+              </w:rPr>
+            </w:pPr>
+            <w:r>
+              <w:rPr>
+                <w:lang w:val="en-US"/>
+              </w:rPr>
+              <w:t>Documentation</w:t>
+            </w:r>
+          </w:p>
+        </w:tc>
+        <w:tc>
+          <w:tcPr>
+            <w:tcW w:w="1039" w:type="dxa"/>
+          </w:tcPr>
+          <w:p>
+            <w:pPr>
+              <w:spacing w:line="360" w:lineRule="auto"/>
+              <w:rPr>
+                <w:lang w:val="en-US"/>
+              </w:rPr>
+            </w:pPr>
+            <w:r>
+              <w:rPr>
+                <w:lang w:val="en-US"/>
+              </w:rPr>
+              <w:t>20</w:t>
+            </w:r>
+          </w:p>
+        </w:tc>
+        <w:tc>
+          <w:tcPr>
+            <w:tcW w:w="1112" w:type="dxa"/>
+          </w:tcPr>
+          <w:p>
+            <w:pPr>
+              <w:spacing w:line="360" w:lineRule="auto"/>
+              <w:rPr>
+                <w:lang w:val="en-US"/>
+              </w:rPr>
+            </w:pPr>
+            <w:r>
+              <w:rPr>
+                <w:lang w:val="en-US"/>
+              </w:rPr>
+              <w:t>10</w:t>
+            </w:r>
+          </w:p>
+        </w:tc>
+        <w:tc>
+          <w:tcPr>
+            <w:tcW w:w="1064" w:type="dxa"/>
+          </w:tcPr>
+          <w:p>
+            <w:pPr>
+              <w:spacing w:line="360" w:lineRule="auto"/>
+              <w:rPr>
+                <w:lang w:val="en-US"/>
+              </w:rPr>
+            </w:pPr>
+            <w:r>
+              <w:rPr>
+                <w:lang w:val="en-US"/>
+              </w:rPr>
+              <w:t>10</w:t>
+            </w:r>
+          </w:p>
+        </w:tc>
+        <w:tc>
+          <w:tcPr>
+            <w:tcW w:w="1001" w:type="dxa"/>
+          </w:tcPr>
+          <w:p>
+            <w:pPr>
+              <w:spacing w:line="360" w:lineRule="auto"/>
+              <w:rPr>
+                <w:lang w:val="en-US"/>
+              </w:rPr>
+            </w:pPr>
+            <w:r>
+              <w:rPr>
+                <w:lang w:val="en-US"/>
+              </w:rPr>
+              <w:t>50</w:t>
+            </w:r>
+          </w:p>
+        </w:tc>
+        <w:tc>
+          <w:tcPr>
+            <w:tcW w:w="1215" w:type="dxa"/>
+          </w:tcPr>
+          <w:p>
+            <w:pPr>
+              <w:spacing w:line="360" w:lineRule="auto"/>
+              <w:rPr>
+                <w:lang w:val="en-US"/>
+              </w:rPr>
+            </w:pPr>
+            <w:r>
+              <w:rPr>
+                <w:lang w:val="en-US"/>
+              </w:rPr>
+              <w:t>10</w:t>
+            </w:r>
+          </w:p>
+        </w:tc>
+        <w:tc>
+          <w:tcPr>
+            <w:tcW w:w="1062" w:type="dxa"/>
+          </w:tcPr>
+          <w:p>
+            <w:pPr>
+              <w:spacing w:line="360" w:lineRule="auto"/>
+              <w:rPr>
+                <w:lang w:val="en-US"/>
+              </w:rPr>
+            </w:pPr>
+            <w:r>
+              <w:rPr>
+                <w:lang w:val="en-US"/>
+              </w:rPr>
+              <w:t>10</w:t>
+            </w:r>
+          </w:p>
+        </w:tc>
+        <w:tc>
+          <w:tcPr>
+            <w:tcW w:w="1062" w:type="dxa"/>
+          </w:tcPr>
+          <w:p>
+            <w:pPr>
+              <w:spacing w:line="360" w:lineRule="auto"/>
+              <w:rPr>
+                <w:lang w:val="en-US"/>
+              </w:rPr>
+            </w:pPr>
+            <w:r>
+              <w:rPr>
+                <w:lang w:val="en-US"/>
+              </w:rPr>
+              <w:t>10</w:t>
+            </w:r>
+          </w:p>
+        </w:tc>
+      </w:tr>
+      <w:tr>
+        <w:trPr>
+          <w:trHeight w:val="394"/>
+        </w:trPr>
+        <w:tc>
+          <w:tcPr>
+            <w:tcW w:w="1619" w:type="dxa"/>
+            <w:shd w:val="clear" w:color="auto" w:fill="E7E6E6" w:themeFill="background2"/>
+          </w:tcPr>
+          <w:p>
+            <w:pPr>
+              <w:spacing w:line="360" w:lineRule="auto"/>
+              <w:rPr>
+                <w:lang w:val="en-US"/>
+              </w:rPr>
+            </w:pPr>
+            <w:r>
+              <w:rPr>
+                <w:lang w:val="en-US"/>
+              </w:rPr>
+              <w:t>Analysis</w:t>
+            </w:r>
+          </w:p>
+        </w:tc>
+        <w:tc>
+          <w:tcPr>
+            <w:tcW w:w="1039" w:type="dxa"/>
+          </w:tcPr>
+          <w:p>
+            <w:pPr>
+              <w:spacing w:line="360" w:lineRule="auto"/>
+              <w:rPr>
+                <w:lang w:val="en-US"/>
+              </w:rPr>
+            </w:pPr>
+            <w:r>
+              <w:rPr>
+                <w:lang w:val="en-US"/>
+              </w:rPr>
+              <w:t>10</w:t>
+            </w:r>
+          </w:p>
+        </w:tc>
+        <w:tc>
+          <w:tcPr>
+            <w:tcW w:w="1112" w:type="dxa"/>
+          </w:tcPr>
+          <w:p>
+            <w:pPr>
+              <w:spacing w:line="360" w:lineRule="auto"/>
+              <w:rPr>
+                <w:lang w:val="en-US"/>
+              </w:rPr>
+            </w:pPr>
+            <w:r>
+              <w:rPr>
+                <w:lang w:val="en-US"/>
+              </w:rPr>
+              <w:t>10</w:t>
+            </w:r>
+          </w:p>
+        </w:tc>
+        <w:tc>
+          <w:tcPr>
+            <w:tcW w:w="1064" w:type="dxa"/>
+          </w:tcPr>
+          <w:p>
+            <w:pPr>
+              <w:spacing w:line="360" w:lineRule="auto"/>
+              <w:rPr>
+                <w:lang w:val="en-US"/>
+              </w:rPr>
+            </w:pPr>
+            <w:r>
+              <w:rPr>
+                <w:lang w:val="en-US"/>
+              </w:rPr>
+              <w:t>20</w:t>
+            </w:r>
+          </w:p>
+        </w:tc>
+        <w:tc>
+          <w:tcPr>
+            <w:tcW w:w="1001" w:type="dxa"/>
+          </w:tcPr>
+          <w:p>
+            <w:pPr>
+              <w:spacing w:line="360" w:lineRule="auto"/>
+              <w:rPr>
+                <w:lang w:val="en-US"/>
+              </w:rPr>
+            </w:pPr>
+            <w:r>
+              <w:rPr>
+                <w:lang w:val="en-US"/>
+              </w:rPr>
+              <w:t>10</w:t>
+            </w:r>
+          </w:p>
+        </w:tc>
+        <w:tc>
+          <w:tcPr>
+            <w:tcW w:w="1215" w:type="dxa"/>
+          </w:tcPr>
+          <w:p>
+            <w:pPr>
+              <w:spacing w:line="360" w:lineRule="auto"/>
+              <w:rPr>
+                <w:lang w:val="en-US"/>
+              </w:rPr>
+            </w:pPr>
+            <w:r>
+              <w:rPr>
+                <w:lang w:val="en-US"/>
+              </w:rPr>
+              <w:t>10</w:t>
+            </w:r>
+          </w:p>
+        </w:tc>
+        <w:tc>
+          <w:tcPr>
+            <w:tcW w:w="1062" w:type="dxa"/>
+          </w:tcPr>
+          <w:p>
+            <w:pPr>
+              <w:spacing w:line="360" w:lineRule="auto"/>
+              <w:rPr>
+                <w:lang w:val="en-US"/>
+              </w:rPr>
+            </w:pPr>
+            <w:r>
+              <w:rPr>
+                <w:lang w:val="en-US"/>
+              </w:rPr>
+              <w:t>10</w:t>
+            </w:r>
+          </w:p>
+        </w:tc>
+        <w:tc>
+          <w:tcPr>
+            <w:tcW w:w="1062" w:type="dxa"/>
+          </w:tcPr>
+          <w:p>
+            <w:pPr>
+              <w:spacing w:line="360" w:lineRule="auto"/>
+              <w:rPr>
+                <w:lang w:val="en-US"/>
+              </w:rPr>
+            </w:pPr>
+            <w:r>
+              <w:rPr>
+                <w:lang w:val="en-US"/>
+              </w:rPr>
+              <w:t>10</w:t>
+            </w:r>
+          </w:p>
+        </w:tc>
+      </w:tr>
+      <w:tr>
+        <w:trPr>
+          <w:trHeight w:val="409"/>
+        </w:trPr>
+        <w:tc>
+          <w:tcPr>
+            <w:tcW w:w="1619" w:type="dxa"/>
+            <w:shd w:val="clear" w:color="auto" w:fill="E7E6E6" w:themeFill="background2"/>
+          </w:tcPr>
+          <w:p>
+            <w:pPr>
+              <w:spacing w:line="360" w:lineRule="auto"/>
+              <w:rPr>
+                <w:lang w:val="en-US"/>
+              </w:rPr>
+            </w:pPr>
+            <w:r>
+              <w:rPr>
+                <w:lang w:val="en-US"/>
+              </w:rPr>
+              <w:t>Design</w:t>
+            </w:r>
+          </w:p>
+        </w:tc>
+        <w:tc>
+          <w:tcPr>
+            <w:tcW w:w="1039" w:type="dxa"/>
+          </w:tcPr>
+          <w:p>
+            <w:pPr>
+              <w:spacing w:line="360" w:lineRule="auto"/>
+              <w:rPr>
+                <w:lang w:val="en-US"/>
+              </w:rPr>
+            </w:pPr>
+            <w:r>
+              <w:rPr>
+                <w:lang w:val="en-US"/>
+              </w:rPr>
+              <w:t>10</w:t>
+            </w:r>
+          </w:p>
+        </w:tc>
+        <w:tc>
+          <w:tcPr>
+            <w:tcW w:w="1112" w:type="dxa"/>
+          </w:tcPr>
+          <w:p>
+            <w:pPr>
+              <w:spacing w:line="360" w:lineRule="auto"/>
+              <w:rPr>
+                <w:lang w:val="en-US"/>
+              </w:rPr>
+            </w:pPr>
+            <w:r>
+              <w:rPr>
+                <w:lang w:val="en-US"/>
+              </w:rPr>
+              <w:t>10</w:t>
+            </w:r>
+          </w:p>
+        </w:tc>
+        <w:tc>
+          <w:tcPr>
+            <w:tcW w:w="1064" w:type="dxa"/>
+          </w:tcPr>
+          <w:p>
+            <w:pPr>
+              <w:spacing w:line="360" w:lineRule="auto"/>
+              <w:rPr>
+                <w:lang w:val="en-US"/>
+              </w:rPr>
+            </w:pPr>
+            <w:r>
+              <w:rPr>
+                <w:lang w:val="en-US"/>
+              </w:rPr>
+              <w:t>20</w:t>
+            </w:r>
+          </w:p>
+        </w:tc>
+        <w:tc>
+          <w:tcPr>
+            <w:tcW w:w="1001" w:type="dxa"/>
+          </w:tcPr>
+          <w:p>
+            <w:pPr>
+              <w:spacing w:line="360" w:lineRule="auto"/>
+              <w:rPr>
+                <w:lang w:val="en-US"/>
+              </w:rPr>
+            </w:pPr>
+            <w:r>
+              <w:rPr>
+                <w:lang w:val="en-US"/>
+              </w:rPr>
+              <w:t>10</w:t>
+            </w:r>
+          </w:p>
+        </w:tc>
+        <w:tc>
+          <w:tcPr>
+            <w:tcW w:w="1215" w:type="dxa"/>
+          </w:tcPr>
+          <w:p>
+            <w:pPr>
+              <w:spacing w:line="360" w:lineRule="auto"/>
+              <w:rPr>
+                <w:lang w:val="en-US"/>
+              </w:rPr>
+            </w:pPr>
+            <w:r>
+              <w:rPr>
+                <w:lang w:val="en-US"/>
+              </w:rPr>
+              <w:t>20</w:t>
+            </w:r>
+          </w:p>
+        </w:tc>
+        <w:tc>
+          <w:tcPr>
+            <w:tcW w:w="1062" w:type="dxa"/>
+          </w:tcPr>
+          <w:p>
+            <w:pPr>
+              <w:spacing w:line="360" w:lineRule="auto"/>
+              <w:rPr>
+                <w:lang w:val="en-US"/>
+              </w:rPr>
+            </w:pPr>
+            <w:r>
+              <w:rPr>
+                <w:lang w:val="en-US"/>
+              </w:rPr>
+              <w:t>10</w:t>
+            </w:r>
+          </w:p>
+        </w:tc>
+        <w:tc>
+          <w:tcPr>
+            <w:tcW w:w="1062" w:type="dxa"/>
+          </w:tcPr>
+          <w:p>
+            <w:pPr>
+              <w:spacing w:line="360" w:lineRule="auto"/>
+              <w:rPr>
+                <w:lang w:val="en-US"/>
+              </w:rPr>
+            </w:pPr>
+            <w:r>
+              <w:rPr>
+                <w:lang w:val="en-US"/>
+              </w:rPr>
+              <w:t>50</w:t>
+            </w:r>
+          </w:p>
+        </w:tc>
+      </w:tr>
+      <w:tr>
+        <w:trPr>
+          <w:trHeight w:val="394"/>
+        </w:trPr>
+        <w:tc>
+          <w:tcPr>
+            <w:tcW w:w="1619" w:type="dxa"/>
+            <w:shd w:val="clear" w:color="auto" w:fill="E7E6E6" w:themeFill="background2"/>
+          </w:tcPr>
+          <w:p>
+            <w:pPr>
+              <w:spacing w:line="360" w:lineRule="auto"/>
+              <w:rPr>
+                <w:lang w:val="en-US"/>
+              </w:rPr>
+            </w:pPr>
+            <w:r>
+              <w:rPr>
+                <w:lang w:val="en-US"/>
+              </w:rPr>
+              <w:t>Code</w:t>
+            </w:r>
+          </w:p>
+        </w:tc>
+        <w:tc>
+          <w:tcPr>
+            <w:tcW w:w="1039" w:type="dxa"/>
+          </w:tcPr>
+          <w:p>
+            <w:pPr>
+              <w:spacing w:line="360" w:lineRule="auto"/>
+              <w:rPr>
+                <w:lang w:val="en-US"/>
+              </w:rPr>
+            </w:pPr>
+            <w:r>
+              <w:rPr>
+                <w:lang w:val="en-US"/>
+              </w:rPr>
+              <w:t>20</w:t>
+            </w:r>
+          </w:p>
+        </w:tc>
+        <w:tc>
+          <w:tcPr>
+            <w:tcW w:w="1112" w:type="dxa"/>
+          </w:tcPr>
+          <w:p>
+            <w:pPr>
+              <w:spacing w:line="360" w:lineRule="auto"/>
+              <w:rPr>
+                <w:lang w:val="en-US"/>
+              </w:rPr>
+            </w:pPr>
+            <w:r>
+              <w:rPr>
+                <w:lang w:val="en-US"/>
+              </w:rPr>
+              <w:t>50</w:t>
+            </w:r>
+          </w:p>
+        </w:tc>
+        <w:tc>
+          <w:tcPr>
+            <w:tcW w:w="1064" w:type="dxa"/>
+          </w:tcPr>
+          <w:p>
+            <w:pPr>
+              <w:spacing w:line="360" w:lineRule="auto"/>
+              <w:rPr>
+                <w:lang w:val="en-US"/>
+              </w:rPr>
+            </w:pPr>
+            <w:r>
+              <w:rPr>
+                <w:lang w:val="en-US"/>
+              </w:rPr>
+              <w:t>50</w:t>
+            </w:r>
+          </w:p>
+        </w:tc>
+        <w:tc>
+          <w:tcPr>
+            <w:tcW w:w="1001" w:type="dxa"/>
+          </w:tcPr>
+          <w:p>
+            <w:pPr>
+              <w:spacing w:line="360" w:lineRule="auto"/>
+              <w:rPr>
+                <w:lang w:val="en-US"/>
+              </w:rPr>
+            </w:pPr>
+            <w:r>
+              <w:rPr>
+                <w:lang w:val="en-US"/>
+              </w:rPr>
+              <w:t>20</w:t>
+            </w:r>
+          </w:p>
+        </w:tc>
+        <w:tc>
+          <w:tcPr>
+            <w:tcW w:w="1215" w:type="dxa"/>
+          </w:tcPr>
+          <w:p>
+            <w:pPr>
+              <w:spacing w:line="360" w:lineRule="auto"/>
+              <w:rPr>
+                <w:lang w:val="en-US"/>
+              </w:rPr>
+            </w:pPr>
+            <w:r>
+              <w:rPr>
+                <w:lang w:val="en-US"/>
+              </w:rPr>
+              <w:t>30</w:t>
+            </w:r>
+          </w:p>
+        </w:tc>
+        <w:tc>
+          <w:tcPr>
+            <w:tcW w:w="1062" w:type="dxa"/>
+          </w:tcPr>
+          <w:p>
+            <w:pPr>
+              <w:spacing w:line="360" w:lineRule="auto"/>
+              <w:rPr>
+                <w:lang w:val="en-US"/>
+              </w:rPr>
+            </w:pPr>
+            <w:r>
+              <w:rPr>
+                <w:lang w:val="en-US"/>
+              </w:rPr>
+              <w:t>40</w:t>
+            </w:r>
+          </w:p>
+        </w:tc>
+        <w:tc>
+          <w:tcPr>
+            <w:tcW w:w="1062" w:type="dxa"/>
+          </w:tcPr>
+          <w:p>
+            <w:pPr>
+              <w:spacing w:line="360" w:lineRule="auto"/>
+              <w:rPr>
+                <w:lang w:val="en-US"/>
+              </w:rPr>
+            </w:pPr>
+            <w:r>
+              <w:rPr>
+                <w:lang w:val="en-US"/>
+              </w:rPr>
+              <w:t>20</w:t>
+            </w:r>
+          </w:p>
+        </w:tc>
+      </w:tr>
+      <w:tr>
+        <w:trPr>
+          <w:trHeight w:val="394"/>
+        </w:trPr>
+        <w:tc>
+          <w:tcPr>
+            <w:tcW w:w="1619" w:type="dxa"/>
+            <w:shd w:val="clear" w:color="auto" w:fill="E7E6E6" w:themeFill="background2"/>
+          </w:tcPr>
+          <w:p>
+            <w:pPr>
+              <w:spacing w:line="360" w:lineRule="auto"/>
+              <w:rPr>
+                <w:lang w:val="en-US"/>
+              </w:rPr>
+            </w:pPr>
+            <w:r>
+              <w:rPr>
+                <w:lang w:val="en-US"/>
+              </w:rPr>
+              <w:t>Test</w:t>
+            </w:r>
+          </w:p>
+        </w:tc>
+        <w:tc>
+          <w:tcPr>
+            <w:tcW w:w="1039" w:type="dxa"/>
+          </w:tcPr>
+          <w:p>
+            <w:pPr>
+              <w:spacing w:line="360" w:lineRule="auto"/>
+              <w:rPr>
+                <w:lang w:val="en-US"/>
+              </w:rPr>
+            </w:pPr>
+            <w:r>
+              <w:rPr>
+                <w:lang w:val="en-US"/>
+              </w:rPr>
+              <w:t>0</w:t>
+            </w:r>
+          </w:p>
+        </w:tc>
+        <w:tc>
+          <w:tcPr>
+            <w:tcW w:w="1112" w:type="dxa"/>
+          </w:tcPr>
+          <w:p>
+            <w:pPr>
+              <w:spacing w:line="360" w:lineRule="auto"/>
+              <w:rPr>
+                <w:lang w:val="en-US"/>
+              </w:rPr>
+            </w:pPr>
+            <w:r>
+              <w:rPr>
+                <w:lang w:val="en-US"/>
+              </w:rPr>
+              <w:t>40</w:t>
+            </w:r>
+          </w:p>
+        </w:tc>
+        <w:tc>
+          <w:tcPr>
+            <w:tcW w:w="1064" w:type="dxa"/>
+          </w:tcPr>
+          <w:p>
+            <w:pPr>
+              <w:spacing w:line="360" w:lineRule="auto"/>
+              <w:rPr>
+                <w:lang w:val="en-US"/>
+              </w:rPr>
+            </w:pPr>
+            <w:r>
+              <w:rPr>
+                <w:lang w:val="en-US"/>
+              </w:rPr>
+              <w:t>20</w:t>
+            </w:r>
+          </w:p>
+        </w:tc>
+        <w:tc>
+          <w:tcPr>
+            <w:tcW w:w="1001" w:type="dxa"/>
+          </w:tcPr>
+          <w:p>
+            <w:pPr>
+              <w:spacing w:line="360" w:lineRule="auto"/>
+              <w:rPr>
+                <w:lang w:val="en-US"/>
+              </w:rPr>
+            </w:pPr>
+            <w:r>
+              <w:rPr>
+                <w:lang w:val="en-US"/>
+              </w:rPr>
+              <w:t>10</w:t>
+            </w:r>
+          </w:p>
+        </w:tc>
+        <w:tc>
+          <w:tcPr>
+            <w:tcW w:w="1215" w:type="dxa"/>
+          </w:tcPr>
+          <w:p>
+            <w:pPr>
+              <w:spacing w:line="360" w:lineRule="auto"/>
+              <w:rPr>
+                <w:lang w:val="en-US"/>
+              </w:rPr>
+            </w:pPr>
+            <w:r>
+              <w:rPr>
+                <w:lang w:val="en-US"/>
+              </w:rPr>
+              <w:t>20</w:t>
+            </w:r>
+          </w:p>
+        </w:tc>
+        <w:tc>
+          <w:tcPr>
+            <w:tcW w:w="1062" w:type="dxa"/>
+          </w:tcPr>
+          <w:p>
+            <w:pPr>
+              <w:spacing w:line="360" w:lineRule="auto"/>
+              <w:rPr>
+                <w:lang w:val="en-US"/>
+              </w:rPr>
+            </w:pPr>
+            <w:r>
+              <w:rPr>
+                <w:lang w:val="en-US"/>
+              </w:rPr>
+              <w:t>50</w:t>
+            </w:r>
+          </w:p>
+        </w:tc>
+        <w:tc>
+          <w:tcPr>
+            <w:tcW w:w="1062" w:type="dxa"/>
+          </w:tcPr>
+          <w:p>
+            <w:pPr>
+              <w:spacing w:line="360" w:lineRule="auto"/>
+              <w:rPr>
+                <w:lang w:val="en-US"/>
+              </w:rPr>
+            </w:pPr>
+            <w:r>
+              <w:rPr>
+                <w:lang w:val="en-US"/>
+              </w:rPr>
+              <w:t>0</w:t>
+            </w:r>
+          </w:p>
+        </w:tc>
+      </w:tr>
+      <w:tr>
+        <w:trPr>
+          <w:trHeight w:val="394"/>
+        </w:trPr>
+        <w:tc>
+          <w:tcPr>
+            <w:tcW w:w="1619" w:type="dxa"/>
+            <w:shd w:val="clear" w:color="auto" w:fill="E7E6E6" w:themeFill="background2"/>
+          </w:tcPr>
+          <w:p>
+            <w:pPr>
+              <w:spacing w:line="360" w:lineRule="auto"/>
+              <w:rPr>
+                <w:lang w:val="en-US"/>
+              </w:rPr>
+            </w:pPr>
+            <w:r>
+              <w:rPr>
+                <w:lang w:val="en-US"/>
+              </w:rPr>
+              <w:t>Meeting</w:t>
+            </w:r>
+          </w:p>
+        </w:tc>
+        <w:tc>
+          <w:tcPr>
+            <w:tcW w:w="1039" w:type="dxa"/>
+          </w:tcPr>
+          <w:p>
+            <w:pPr>
+              <w:spacing w:line="360" w:lineRule="auto"/>
+              <w:rPr>
+                <w:lang w:val="en-US"/>
+              </w:rPr>
+            </w:pPr>
+            <w:r>
+              <w:rPr>
+                <w:lang w:val="en-US"/>
+              </w:rPr>
+              <w:t>20</w:t>
+            </w:r>
+          </w:p>
+        </w:tc>
+        <w:tc>
+          <w:tcPr>
+            <w:tcW w:w="1112" w:type="dxa"/>
+          </w:tcPr>
+          <w:p>
+            <w:pPr>
+              <w:spacing w:line="360" w:lineRule="auto"/>
+              <w:rPr>
+                <w:lang w:val="en-US"/>
+              </w:rPr>
+            </w:pPr>
+            <w:r>
+              <w:rPr>
+                <w:lang w:val="en-US"/>
+              </w:rPr>
+              <w:t>20</w:t>
+            </w:r>
+          </w:p>
+        </w:tc>
+        <w:tc>
+          <w:tcPr>
+            <w:tcW w:w="1064" w:type="dxa"/>
+          </w:tcPr>
+          <w:p>
+            <w:pPr>
+              <w:spacing w:line="360" w:lineRule="auto"/>
+              <w:rPr>
+                <w:lang w:val="en-US"/>
+              </w:rPr>
+            </w:pPr>
+            <w:r>
+              <w:rPr>
+                <w:lang w:val="en-US"/>
+              </w:rPr>
+              <w:t>20</w:t>
+            </w:r>
+          </w:p>
+        </w:tc>
+        <w:tc>
+          <w:tcPr>
+            <w:tcW w:w="1001" w:type="dxa"/>
+          </w:tcPr>
+          <w:p>
+            <w:pPr>
+              <w:spacing w:line="360" w:lineRule="auto"/>
+              <w:rPr>
+                <w:lang w:val="en-US"/>
+              </w:rPr>
+            </w:pPr>
+            <w:r>
+              <w:rPr>
+                <w:lang w:val="en-US"/>
+              </w:rPr>
+              <w:t>20</w:t>
+            </w:r>
+          </w:p>
+        </w:tc>
+        <w:tc>
+          <w:tcPr>
+            <w:tcW w:w="1215" w:type="dxa"/>
+          </w:tcPr>
+          <w:p>
+            <w:pPr>
+              <w:spacing w:line="360" w:lineRule="auto"/>
+              <w:rPr>
+                <w:lang w:val="en-US"/>
+              </w:rPr>
+            </w:pPr>
+            <w:r>
+              <w:rPr>
+                <w:lang w:val="en-US"/>
+              </w:rPr>
+              <w:t>20</w:t>
+            </w:r>
+          </w:p>
+        </w:tc>
+        <w:tc>
+          <w:tcPr>
+            <w:tcW w:w="1062" w:type="dxa"/>
+          </w:tcPr>
+          <w:p>
+            <w:pPr>
+              <w:spacing w:line="360" w:lineRule="auto"/>
+              <w:rPr>
+                <w:lang w:val="en-US"/>
+              </w:rPr>
+            </w:pPr>
+            <w:r>
+              <w:rPr>
+                <w:lang w:val="en-US"/>
+              </w:rPr>
+              <w:t>20</w:t>
+            </w:r>
+          </w:p>
+        </w:tc>
+        <w:tc>
+          <w:tcPr>
+            <w:tcW w:w="1062" w:type="dxa"/>
+          </w:tcPr>
+          <w:p>
+            <w:pPr>
+              <w:spacing w:line="360" w:lineRule="auto"/>
+              <w:rPr>
+                <w:lang w:val="en-US"/>
+              </w:rPr>
+            </w:pPr>
+            <w:r>
+              <w:rPr>
+                <w:lang w:val="en-US"/>
+              </w:rPr>
+              <w:t>20</w:t>
+            </w:r>
+          </w:p>
+        </w:tc>
+      </w:tr>
+      <w:tr>
+        <w:trPr>
+          <w:trHeight w:val="409"/>
+        </w:trPr>
+        <w:tc>
+          <w:tcPr>
+            <w:tcW w:w="1619" w:type="dxa"/>
+            <w:shd w:val="clear" w:color="auto" w:fill="E7E6E6" w:themeFill="background2"/>
+          </w:tcPr>
+          <w:p>
+            <w:pPr>
+              <w:spacing w:line="360" w:lineRule="auto"/>
+              <w:rPr>
+                <w:lang w:val="en-US"/>
+              </w:rPr>
+            </w:pPr>
+            <w:r>
               <w:rPr>
                 <w:sz w:val="16"/>
                 <w:szCs w:val="14"/>
                 <w:lang w:val="en-US"/>
               </w:rPr>
-            </w:pPr>
-            <w:r>
-              <w:rPr>
-                <w:sz w:val="16"/>
-                <w:szCs w:val="14"/>
-                <w:lang w:val="en-US"/>
-              </w:rPr>
-              <w:t>(TD)</w:t>
-            </w:r>
-          </w:p>
-        </w:tc>
-        <w:tc>
-          <w:tcPr>
-            <w:tcW w:w="1583" w:type="dxa"/>
-            <w:shd w:val="clear" w:color="auto" w:fill="E7E6E6" w:themeFill="background2"/>
-          </w:tcPr>
-          <w:p>
-            <w:pPr>
-              <w:spacing w:line="360" w:lineRule="auto"/>
-              <w:jc w:val="center"/>
-              <w:rPr>
-                <w:sz w:val="16"/>
-                <w:szCs w:val="16"/>
-                <w:lang w:val="en-US"/>
-              </w:rPr>
-            </w:pPr>
-            <w:r>
-              <w:rPr>
-                <w:sz w:val="16"/>
-                <w:szCs w:val="16"/>
-                <w:lang w:val="en-US"/>
-              </w:rPr>
-              <w:t>Maximillian Trump (</w:t>
-            </w:r>
-            <w:r>
-              <w:rPr>
-                <w:sz w:val="16"/>
-                <w:szCs w:val="16"/>
-                <w:lang w:val="en-US"/>
-              </w:rPr>
-              <w:t>PM</w:t>
-            </w:r>
-            <w:r>
-              <w:rPr>
-                <w:sz w:val="16"/>
-                <w:szCs w:val="16"/>
-                <w:lang w:val="en-US"/>
-              </w:rPr>
-              <w:t>)</w:t>
-            </w:r>
-            <w:r>
-              <w:rPr>
-                <w:sz w:val="16"/>
-                <w:szCs w:val="16"/>
-                <w:lang w:val="en-US"/>
-              </w:rPr>
-              <w:t>**</w:t>
-            </w:r>
-          </w:p>
-        </w:tc>
-        <w:tc>
-          <w:tcPr>
-            <w:tcW w:w="1448" w:type="dxa"/>
-            <w:shd w:val="clear" w:color="auto" w:fill="E7E6E6" w:themeFill="background2"/>
-          </w:tcPr>
-          <w:p>
-            <w:pPr>
-              <w:spacing w:line="360" w:lineRule="auto"/>
-              <w:jc w:val="center"/>
-              <w:rPr>
-                <w:sz w:val="16"/>
-                <w:szCs w:val="14"/>
-                <w:lang w:val="en-US"/>
-              </w:rPr>
-            </w:pPr>
-            <w:r>
-              <w:rPr>
-                <w:sz w:val="16"/>
-                <w:szCs w:val="14"/>
-                <w:lang w:val="en-US"/>
-              </w:rPr>
-              <w:t>Michael Grote (TM)</w:t>
+              <w:t>Customer interaction</w:t>
+            </w:r>
+          </w:p>
+        </w:tc>
+        <w:tc>
+          <w:tcPr>
+            <w:tcW w:w="1039" w:type="dxa"/>
+          </w:tcPr>
+          <w:p>
+            <w:pPr>
+              <w:spacing w:line="360" w:lineRule="auto"/>
+              <w:rPr>
+                <w:lang w:val="en-US"/>
+              </w:rPr>
+            </w:pPr>
+            <w:r>
+              <w:rPr>
+                <w:lang w:val="en-US"/>
+              </w:rPr>
+              <w:t>10</w:t>
+            </w:r>
+          </w:p>
+        </w:tc>
+        <w:tc>
+          <w:tcPr>
+            <w:tcW w:w="1112" w:type="dxa"/>
+          </w:tcPr>
+          <w:p>
+            <w:pPr>
+              <w:spacing w:line="360" w:lineRule="auto"/>
+              <w:rPr>
+                <w:lang w:val="en-US"/>
+              </w:rPr>
+            </w:pPr>
+            <w:r>
+              <w:rPr>
+                <w:lang w:val="en-US"/>
+              </w:rPr>
+              <w:t>0</w:t>
+            </w:r>
+          </w:p>
+        </w:tc>
+        <w:tc>
+          <w:tcPr>
+            <w:tcW w:w="1064" w:type="dxa"/>
+          </w:tcPr>
+          <w:p>
+            <w:pPr>
+              <w:spacing w:line="360" w:lineRule="auto"/>
+              <w:rPr>
+                <w:lang w:val="en-US"/>
+              </w:rPr>
+            </w:pPr>
+            <w:r>
+              <w:rPr>
+                <w:lang w:val="en-US"/>
+              </w:rPr>
+              <w:t>0</w:t>
+            </w:r>
+          </w:p>
+        </w:tc>
+        <w:tc>
+          <w:tcPr>
+            <w:tcW w:w="1001" w:type="dxa"/>
+          </w:tcPr>
+          <w:p>
+            <w:pPr>
+              <w:spacing w:line="360" w:lineRule="auto"/>
+              <w:rPr>
+                <w:lang w:val="en-US"/>
+              </w:rPr>
+            </w:pPr>
+            <w:r>
+              <w:rPr>
+                <w:lang w:val="en-US"/>
+              </w:rPr>
+              <w:t>0</w:t>
+            </w:r>
+          </w:p>
+        </w:tc>
+        <w:tc>
+          <w:tcPr>
+            <w:tcW w:w="1215" w:type="dxa"/>
+          </w:tcPr>
+          <w:p>
+            <w:pPr>
+              <w:spacing w:line="360" w:lineRule="auto"/>
+              <w:rPr>
+                <w:lang w:val="en-US"/>
+              </w:rPr>
+            </w:pPr>
+            <w:r>
+              <w:rPr>
+                <w:lang w:val="en-US"/>
+              </w:rPr>
+              <w:t>10</w:t>
+            </w:r>
+          </w:p>
+        </w:tc>
+        <w:tc>
+          <w:tcPr>
+            <w:tcW w:w="1062" w:type="dxa"/>
+          </w:tcPr>
+          <w:p>
+            <w:pPr>
+              <w:spacing w:line="360" w:lineRule="auto"/>
+              <w:rPr>
+                <w:lang w:val="en-US"/>
+              </w:rPr>
+            </w:pPr>
+            <w:r>
+              <w:rPr>
+                <w:lang w:val="en-US"/>
+              </w:rPr>
+              <w:t>0</w:t>
+            </w:r>
+          </w:p>
+        </w:tc>
+        <w:tc>
+          <w:tcPr>
+            <w:tcW w:w="1062" w:type="dxa"/>
+          </w:tcPr>
+          <w:p>
+            <w:pPr>
+              <w:spacing w:line="360" w:lineRule="auto"/>
+              <w:rPr>
+                <w:lang w:val="en-US"/>
+              </w:rPr>
+            </w:pPr>
+            <w:r>
+              <w:rPr>
+                <w:lang w:val="en-US"/>
+              </w:rPr>
+              <w:t>10</w:t>
             </w:r>
           </w:p>
         </w:tc>
       </w:tr>
       <w:tr>
-        <w:tc>
-          <w:tcPr>
-            <w:tcW w:w="360" w:type="dxa"/>
+        <w:trPr>
+          <w:trHeight w:val="394"/>
+        </w:trPr>
+        <w:tc>
+          <w:tcPr>
+            <w:tcW w:w="1619" w:type="dxa"/>
             <w:shd w:val="clear" w:color="auto" w:fill="E7E6E6" w:themeFill="background2"/>
           </w:tcPr>
           <w:p>
@@ -3514,34 +4542,93 @@
             </w:pPr>
             <w:r>
               <w:rPr>
-                <w:lang w:val="en-US"/>
-              </w:rPr>
-              <w:t>Documentation</w:t>
-            </w:r>
-          </w:p>
-        </w:tc>
-        <w:tc>
-          <w:tcPr>
-            <w:tcW w:w="1443" w:type="dxa"/>
-          </w:tcPr>
-          <w:p>
-            <w:pPr>
-              <w:spacing w:line="360" w:lineRule="auto"/>
-              <w:rPr>
-                <w:lang w:val="en-US"/>
-              </w:rPr>
-            </w:pPr>
-            <w:r>
-              <w:rPr>
-                <w:lang w:val="en-US"/>
-              </w:rPr>
-              <w:t>20</w:t>
-            </w:r>
-          </w:p>
-        </w:tc>
-        <w:tc>
-          <w:tcPr>
-            <w:tcW w:w="1457" w:type="dxa"/>
+                <w:sz w:val="20"/>
+                <w:szCs w:val="18"/>
+                <w:lang w:val="en-US"/>
+              </w:rPr>
+              <w:t>Project Managing</w:t>
+            </w:r>
+          </w:p>
+        </w:tc>
+        <w:tc>
+          <w:tcPr>
+            <w:tcW w:w="1039" w:type="dxa"/>
+          </w:tcPr>
+          <w:p>
+            <w:pPr>
+              <w:spacing w:line="360" w:lineRule="auto"/>
+              <w:rPr>
+                <w:lang w:val="en-US"/>
+              </w:rPr>
+            </w:pPr>
+            <w:r>
+              <w:rPr>
+                <w:lang w:val="en-US"/>
+              </w:rPr>
+              <w:t>30</w:t>
+            </w:r>
+          </w:p>
+        </w:tc>
+        <w:tc>
+          <w:tcPr>
+            <w:tcW w:w="1112" w:type="dxa"/>
+          </w:tcPr>
+          <w:p>
+            <w:pPr>
+              <w:spacing w:line="360" w:lineRule="auto"/>
+              <w:rPr>
+                <w:lang w:val="en-US"/>
+              </w:rPr>
+            </w:pPr>
+            <w:r>
+              <w:rPr>
+                <w:lang w:val="en-US"/>
+              </w:rPr>
+              <w:t>0</w:t>
+            </w:r>
+          </w:p>
+        </w:tc>
+        <w:tc>
+          <w:tcPr>
+            <w:tcW w:w="1064" w:type="dxa"/>
+          </w:tcPr>
+          <w:p>
+            <w:pPr>
+              <w:spacing w:line="360" w:lineRule="auto"/>
+              <w:rPr>
+                <w:lang w:val="en-US"/>
+              </w:rPr>
+            </w:pPr>
+            <w:r>
+              <w:rPr>
+                <w:lang w:val="en-US"/>
+              </w:rPr>
+              <w:t>0</w:t>
+            </w:r>
+          </w:p>
+        </w:tc>
+        <w:tc>
+          <w:tcPr>
+            <w:tcW w:w="1001" w:type="dxa"/>
+          </w:tcPr>
+          <w:p>
+            <w:pPr>
+              <w:spacing w:line="360" w:lineRule="auto"/>
+              <w:rPr>
+                <w:lang w:val="en-US"/>
+              </w:rPr>
+            </w:pPr>
+            <w:r>
+              <w:rPr>
+                <w:lang w:val="en-US"/>
+              </w:rPr>
+              <w:t>0</w:t>
+            </w:r>
+          </w:p>
+        </w:tc>
+        <w:tc>
+          <w:tcPr>
+            <w:tcW w:w="1215" w:type="dxa"/>
           </w:tcPr>
           <w:p>
             <w:pPr>
@@ -3560,85 +4647,50 @@
         </w:tc>
         <w:tc>
           <w:tcPr>
-            <w:tcW w:w="1448" w:type="dxa"/>
-          </w:tcPr>
-          <w:p>
-            <w:pPr>
-              <w:spacing w:line="360" w:lineRule="auto"/>
-              <w:rPr>
-                <w:lang w:val="en-US"/>
-              </w:rPr>
-            </w:pPr>
-            <w:r>
-              <w:rPr>
-                <w:lang w:val="en-US"/>
-              </w:rPr>
-              <w:t>10</w:t>
-            </w:r>
-          </w:p>
-        </w:tc>
-        <w:tc>
-          <w:tcPr>
-            <w:tcW w:w="1436" w:type="dxa"/>
-          </w:tcPr>
-          <w:p>
-            <w:pPr>
-              <w:spacing w:line="360" w:lineRule="auto"/>
-              <w:rPr>
-                <w:lang w:val="en-US"/>
-              </w:rPr>
-            </w:pPr>
-            <w:r>
-              <w:rPr>
-                <w:lang w:val="en-US"/>
-              </w:rPr>
-              <w:t>50</w:t>
-            </w:r>
-          </w:p>
-        </w:tc>
-        <w:tc>
-          <w:tcPr>
-            <w:tcW w:w="1583" w:type="dxa"/>
-          </w:tcPr>
-          <w:p>
-            <w:pPr>
-              <w:spacing w:line="360" w:lineRule="auto"/>
-              <w:rPr>
-                <w:lang w:val="en-US"/>
-              </w:rPr>
-            </w:pPr>
-            <w:r>
-              <w:rPr>
-                <w:lang w:val="en-US"/>
-              </w:rPr>
-              <w:t>10</w:t>
-            </w:r>
-          </w:p>
-        </w:tc>
-        <w:tc>
-          <w:tcPr>
-            <w:tcW w:w="1448" w:type="dxa"/>
-          </w:tcPr>
-          <w:p>
-            <w:pPr>
-              <w:spacing w:line="360" w:lineRule="auto"/>
-              <w:rPr>
-                <w:lang w:val="en-US"/>
-              </w:rPr>
-            </w:pPr>
-            <w:r>
-              <w:rPr>
-                <w:lang w:val="en-US"/>
-              </w:rPr>
-              <w:t>10</w:t>
+            <w:tcW w:w="1062" w:type="dxa"/>
+          </w:tcPr>
+          <w:p>
+            <w:pPr>
+              <w:spacing w:line="360" w:lineRule="auto"/>
+              <w:rPr>
+                <w:lang w:val="en-US"/>
+              </w:rPr>
+            </w:pPr>
+            <w:r>
+              <w:rPr>
+                <w:lang w:val="en-US"/>
+              </w:rPr>
+              <w:t>0</w:t>
+            </w:r>
+          </w:p>
+        </w:tc>
+        <w:tc>
+          <w:tcPr>
+            <w:tcW w:w="1062" w:type="dxa"/>
+          </w:tcPr>
+          <w:p>
+            <w:pPr>
+              <w:spacing w:line="360" w:lineRule="auto"/>
+              <w:rPr>
+                <w:lang w:val="en-US"/>
+              </w:rPr>
+            </w:pPr>
+            <w:r>
+              <w:rPr>
+                <w:lang w:val="en-US"/>
+              </w:rPr>
+              <w:t>0</w:t>
             </w:r>
           </w:p>
         </w:tc>
       </w:tr>
       <w:tr>
-        <w:tc>
-          <w:tcPr>
-            <w:tcW w:w="360" w:type="dxa"/>
+        <w:trPr>
+          <w:trHeight w:val="394"/>
+        </w:trPr>
+        <w:tc>
+          <w:tcPr>
+            <w:tcW w:w="1619" w:type="dxa"/>
             <w:shd w:val="clear" w:color="auto" w:fill="E7E6E6" w:themeFill="background2"/>
           </w:tcPr>
           <w:p>
@@ -3652,13 +4704,13 @@
               <w:rPr>
                 <w:lang w:val="en-US"/>
               </w:rPr>
-              <w:t>Analysis</w:t>
-            </w:r>
-          </w:p>
-        </w:tc>
-        <w:tc>
-          <w:tcPr>
-            <w:tcW w:w="1443" w:type="dxa"/>
+              <w:t>GitHub</w:t>
+            </w:r>
+          </w:p>
+        </w:tc>
+        <w:tc>
+          <w:tcPr>
+            <w:tcW w:w="1039" w:type="dxa"/>
           </w:tcPr>
           <w:p>
             <w:pPr>
@@ -3677,26 +4729,45 @@
         </w:tc>
         <w:tc>
           <w:tcPr>
-            <w:tcW w:w="1457" w:type="dxa"/>
-          </w:tcPr>
-          <w:p>
-            <w:pPr>
-              <w:spacing w:line="360" w:lineRule="auto"/>
-              <w:rPr>
-                <w:lang w:val="en-US"/>
-              </w:rPr>
-            </w:pPr>
-            <w:r>
-              <w:rPr>
-                <w:lang w:val="en-US"/>
-              </w:rPr>
-              <w:t>10</w:t>
-            </w:r>
-          </w:p>
-        </w:tc>
-        <w:tc>
-          <w:tcPr>
-            <w:tcW w:w="1448" w:type="dxa"/>
+            <w:tcW w:w="1112" w:type="dxa"/>
+          </w:tcPr>
+          <w:p>
+            <w:pPr>
+              <w:spacing w:line="360" w:lineRule="auto"/>
+              <w:rPr>
+                <w:lang w:val="en-US"/>
+              </w:rPr>
+            </w:pPr>
+            <w:r>
+              <w:rPr>
+                <w:lang w:val="en-US"/>
+              </w:rPr>
+              <w:t>0</w:t>
+            </w:r>
+          </w:p>
+        </w:tc>
+        <w:tc>
+          <w:tcPr>
+            <w:tcW w:w="1064" w:type="dxa"/>
+          </w:tcPr>
+          <w:p>
+            <w:pPr>
+              <w:spacing w:line="360" w:lineRule="auto"/>
+              <w:rPr>
+                <w:lang w:val="en-US"/>
+              </w:rPr>
+            </w:pPr>
+            <w:r>
+              <w:rPr>
+                <w:lang w:val="en-US"/>
+              </w:rPr>
+              <w:t>0</w:t>
+            </w:r>
+          </w:p>
+        </w:tc>
+        <w:tc>
+          <w:tcPr>
+            <w:tcW w:w="1001" w:type="dxa"/>
           </w:tcPr>
           <w:p>
             <w:pPr>
@@ -3715,45 +4786,45 @@
         </w:tc>
         <w:tc>
           <w:tcPr>
-            <w:tcW w:w="1436" w:type="dxa"/>
-          </w:tcPr>
-          <w:p>
-            <w:pPr>
-              <w:spacing w:line="360" w:lineRule="auto"/>
-              <w:rPr>
-                <w:lang w:val="en-US"/>
-              </w:rPr>
-            </w:pPr>
-            <w:r>
-              <w:rPr>
-                <w:lang w:val="en-US"/>
-              </w:rPr>
-              <w:t>10</w:t>
-            </w:r>
-          </w:p>
-        </w:tc>
-        <w:tc>
-          <w:tcPr>
-            <w:tcW w:w="1583" w:type="dxa"/>
-          </w:tcPr>
-          <w:p>
-            <w:pPr>
-              <w:spacing w:line="360" w:lineRule="auto"/>
-              <w:rPr>
-                <w:lang w:val="en-US"/>
-              </w:rPr>
-            </w:pPr>
-            <w:r>
-              <w:rPr>
-                <w:lang w:val="en-US"/>
-              </w:rPr>
-              <w:t>10</w:t>
-            </w:r>
-          </w:p>
-        </w:tc>
-        <w:tc>
-          <w:tcPr>
-            <w:tcW w:w="1448" w:type="dxa"/>
+            <w:tcW w:w="1215" w:type="dxa"/>
+          </w:tcPr>
+          <w:p>
+            <w:pPr>
+              <w:spacing w:line="360" w:lineRule="auto"/>
+              <w:rPr>
+                <w:lang w:val="en-US"/>
+              </w:rPr>
+            </w:pPr>
+            <w:r>
+              <w:rPr>
+                <w:lang w:val="en-US"/>
+              </w:rPr>
+              <w:t>0</w:t>
+            </w:r>
+          </w:p>
+        </w:tc>
+        <w:tc>
+          <w:tcPr>
+            <w:tcW w:w="1062" w:type="dxa"/>
+          </w:tcPr>
+          <w:p>
+            <w:pPr>
+              <w:spacing w:line="360" w:lineRule="auto"/>
+              <w:rPr>
+                <w:lang w:val="en-US"/>
+              </w:rPr>
+            </w:pPr>
+            <w:r>
+              <w:rPr>
+                <w:lang w:val="en-US"/>
+              </w:rPr>
+              <w:t>0</w:t>
+            </w:r>
+          </w:p>
+        </w:tc>
+        <w:tc>
+          <w:tcPr>
+            <w:tcW w:w="1062" w:type="dxa"/>
           </w:tcPr>
           <w:p>
             <w:pPr>
@@ -3772,9 +4843,12 @@
         </w:tc>
       </w:tr>
       <w:tr>
-        <w:tc>
-          <w:tcPr>
-            <w:tcW w:w="360" w:type="dxa"/>
+        <w:trPr>
+          <w:trHeight w:val="409"/>
+        </w:trPr>
+        <w:tc>
+          <w:tcPr>
+            <w:tcW w:w="1619" w:type="dxa"/>
             <w:shd w:val="clear" w:color="auto" w:fill="E7E6E6" w:themeFill="background2"/>
           </w:tcPr>
           <w:p>
@@ -3788,13 +4862,32 @@
               <w:rPr>
                 <w:lang w:val="en-US"/>
               </w:rPr>
-              <w:t>Design</w:t>
-            </w:r>
-          </w:p>
-        </w:tc>
-        <w:tc>
-          <w:tcPr>
-            <w:tcW w:w="1443" w:type="dxa"/>
+              <w:t>Presentation</w:t>
+            </w:r>
+          </w:p>
+        </w:tc>
+        <w:tc>
+          <w:tcPr>
+            <w:tcW w:w="1039" w:type="dxa"/>
+          </w:tcPr>
+          <w:p>
+            <w:pPr>
+              <w:spacing w:line="360" w:lineRule="auto"/>
+              <w:rPr>
+                <w:lang w:val="en-US"/>
+              </w:rPr>
+            </w:pPr>
+            <w:r>
+              <w:rPr>
+                <w:lang w:val="en-US"/>
+              </w:rPr>
+              <w:t>20</w:t>
+            </w:r>
+          </w:p>
+        </w:tc>
+        <w:tc>
+          <w:tcPr>
+            <w:tcW w:w="1112" w:type="dxa"/>
           </w:tcPr>
           <w:p>
             <w:pPr>
@@ -3813,32 +4906,45 @@
         </w:tc>
         <w:tc>
           <w:tcPr>
-            <w:tcW w:w="1457" w:type="dxa"/>
-          </w:tcPr>
-          <w:p>
-            <w:pPr>
-              <w:spacing w:line="360" w:lineRule="auto"/>
-              <w:rPr>
-                <w:lang w:val="en-US"/>
-              </w:rPr>
-            </w:pPr>
-            <w:r>
-              <w:rPr>
-                <w:lang w:val="en-US"/>
-              </w:rPr>
-              <w:t>1</w:t>
-            </w:r>
-            <w:r>
-              <w:rPr>
-                <w:lang w:val="en-US"/>
-              </w:rPr>
-              <w:t>0</w:t>
-            </w:r>
-          </w:p>
-        </w:tc>
-        <w:tc>
-          <w:tcPr>
-            <w:tcW w:w="1448" w:type="dxa"/>
+            <w:tcW w:w="1064" w:type="dxa"/>
+          </w:tcPr>
+          <w:p>
+            <w:pPr>
+              <w:spacing w:line="360" w:lineRule="auto"/>
+              <w:rPr>
+                <w:lang w:val="en-US"/>
+              </w:rPr>
+            </w:pPr>
+            <w:r>
+              <w:rPr>
+                <w:lang w:val="en-US"/>
+              </w:rPr>
+              <w:t>10</w:t>
+            </w:r>
+          </w:p>
+        </w:tc>
+        <w:tc>
+          <w:tcPr>
+            <w:tcW w:w="1001" w:type="dxa"/>
+          </w:tcPr>
+          <w:p>
+            <w:pPr>
+              <w:spacing w:line="360" w:lineRule="auto"/>
+              <w:rPr>
+                <w:lang w:val="en-US"/>
+              </w:rPr>
+            </w:pPr>
+            <w:r>
+              <w:rPr>
+                <w:lang w:val="en-US"/>
+              </w:rPr>
+              <w:t>10</w:t>
+            </w:r>
+          </w:p>
+        </w:tc>
+        <w:tc>
+          <w:tcPr>
+            <w:tcW w:w="1215" w:type="dxa"/>
           </w:tcPr>
           <w:p>
             <w:pPr>
@@ -3857,7 +4963,7 @@
         </w:tc>
         <w:tc>
           <w:tcPr>
-            <w:tcW w:w="1436" w:type="dxa"/>
+            <w:tcW w:w="1062" w:type="dxa"/>
           </w:tcPr>
           <w:p>
             <w:pPr>
@@ -3876,1063 +4982,31 @@
         </w:tc>
         <w:tc>
           <w:tcPr>
-            <w:tcW w:w="1583" w:type="dxa"/>
-          </w:tcPr>
-          <w:p>
-            <w:pPr>
-              <w:spacing w:line="360" w:lineRule="auto"/>
-              <w:rPr>
-                <w:lang w:val="en-US"/>
-              </w:rPr>
-            </w:pPr>
-            <w:r>
-              <w:rPr>
-                <w:lang w:val="en-US"/>
-              </w:rPr>
-              <w:t>2</w:t>
-            </w:r>
-            <w:r>
-              <w:rPr>
-                <w:lang w:val="en-US"/>
-              </w:rPr>
-              <w:t>0</w:t>
-            </w:r>
-          </w:p>
-        </w:tc>
-        <w:tc>
-          <w:tcPr>
-            <w:tcW w:w="1448" w:type="dxa"/>
-          </w:tcPr>
-          <w:p>
-            <w:pPr>
-              <w:spacing w:line="360" w:lineRule="auto"/>
-              <w:rPr>
-                <w:lang w:val="en-US"/>
-              </w:rPr>
-            </w:pPr>
-            <w:r>
-              <w:rPr>
-                <w:lang w:val="en-US"/>
-              </w:rPr>
-              <w:t>10</w:t>
+            <w:tcW w:w="1062" w:type="dxa"/>
+          </w:tcPr>
+          <w:p>
+            <w:pPr>
+              <w:spacing w:line="360" w:lineRule="auto"/>
+              <w:rPr>
+                <w:lang w:val="en-US"/>
+              </w:rPr>
+            </w:pPr>
+            <w:r>
+              <w:rPr>
+                <w:lang w:val="en-US"/>
+              </w:rPr>
+              <w:t>20</w:t>
             </w:r>
           </w:p>
         </w:tc>
       </w:tr>
       <w:tr>
-        <w:tc>
-          <w:tcPr>
-            <w:tcW w:w="360" w:type="dxa"/>
-            <w:shd w:val="clear" w:color="auto" w:fill="E7E6E6" w:themeFill="background2"/>
-          </w:tcPr>
-          <w:p>
-            <w:pPr>
-              <w:spacing w:line="360" w:lineRule="auto"/>
-              <w:rPr>
-                <w:lang w:val="en-US"/>
-              </w:rPr>
-            </w:pPr>
-            <w:r>
-              <w:rPr>
-                <w:lang w:val="en-US"/>
-              </w:rPr>
-              <w:t>Code</w:t>
-            </w:r>
-          </w:p>
-        </w:tc>
-        <w:tc>
-          <w:tcPr>
-            <w:tcW w:w="1443" w:type="dxa"/>
-          </w:tcPr>
-          <w:p>
-            <w:pPr>
-              <w:spacing w:line="360" w:lineRule="auto"/>
-              <w:rPr>
-                <w:lang w:val="en-US"/>
-              </w:rPr>
-            </w:pPr>
-            <w:r>
-              <w:rPr>
-                <w:lang w:val="en-US"/>
-              </w:rPr>
-              <w:t>2</w:t>
-            </w:r>
-            <w:r>
-              <w:rPr>
-                <w:lang w:val="en-US"/>
-              </w:rPr>
-              <w:t>0</w:t>
-            </w:r>
-          </w:p>
-        </w:tc>
-        <w:tc>
-          <w:tcPr>
-            <w:tcW w:w="1457" w:type="dxa"/>
-          </w:tcPr>
-          <w:p>
-            <w:pPr>
-              <w:spacing w:line="360" w:lineRule="auto"/>
-              <w:rPr>
-                <w:lang w:val="en-US"/>
-              </w:rPr>
-            </w:pPr>
-            <w:r>
-              <w:rPr>
-                <w:lang w:val="en-US"/>
-              </w:rPr>
-              <w:t>5</w:t>
-            </w:r>
-            <w:r>
-              <w:rPr>
-                <w:lang w:val="en-US"/>
-              </w:rPr>
-              <w:t>0</w:t>
-            </w:r>
-          </w:p>
-        </w:tc>
-        <w:tc>
-          <w:tcPr>
-            <w:tcW w:w="1448" w:type="dxa"/>
-          </w:tcPr>
-          <w:p>
-            <w:pPr>
-              <w:spacing w:line="360" w:lineRule="auto"/>
-              <w:rPr>
-                <w:lang w:val="en-US"/>
-              </w:rPr>
-            </w:pPr>
-            <w:r>
-              <w:rPr>
-                <w:lang w:val="en-US"/>
-              </w:rPr>
-              <w:t>50</w:t>
-            </w:r>
-          </w:p>
-        </w:tc>
-        <w:tc>
-          <w:tcPr>
-            <w:tcW w:w="1436" w:type="dxa"/>
-          </w:tcPr>
-          <w:p>
-            <w:pPr>
-              <w:spacing w:line="360" w:lineRule="auto"/>
-              <w:rPr>
-                <w:lang w:val="en-US"/>
-              </w:rPr>
-            </w:pPr>
-            <w:r>
-              <w:rPr>
-                <w:lang w:val="en-US"/>
-              </w:rPr>
-              <w:t>20</w:t>
-            </w:r>
-          </w:p>
-        </w:tc>
-        <w:tc>
-          <w:tcPr>
-            <w:tcW w:w="1583" w:type="dxa"/>
-          </w:tcPr>
-          <w:p>
-            <w:pPr>
-              <w:spacing w:line="360" w:lineRule="auto"/>
-              <w:rPr>
-                <w:lang w:val="en-US"/>
-              </w:rPr>
-            </w:pPr>
-            <w:r>
-              <w:rPr>
-                <w:lang w:val="en-US"/>
-              </w:rPr>
-              <w:t>3</w:t>
-            </w:r>
-            <w:r>
-              <w:rPr>
-                <w:lang w:val="en-US"/>
-              </w:rPr>
-              <w:t>0</w:t>
-            </w:r>
-          </w:p>
-        </w:tc>
-        <w:tc>
-          <w:tcPr>
-            <w:tcW w:w="1448" w:type="dxa"/>
-          </w:tcPr>
-          <w:p>
-            <w:pPr>
-              <w:spacing w:line="360" w:lineRule="auto"/>
-              <w:rPr>
-                <w:lang w:val="en-US"/>
-              </w:rPr>
-            </w:pPr>
-            <w:r>
-              <w:rPr>
-                <w:lang w:val="en-US"/>
-              </w:rPr>
-              <w:t>40</w:t>
-            </w:r>
-          </w:p>
-        </w:tc>
-      </w:tr>
-      <w:tr>
-        <w:tc>
-          <w:tcPr>
-            <w:tcW w:w="360" w:type="dxa"/>
-            <w:shd w:val="clear" w:color="auto" w:fill="E7E6E6" w:themeFill="background2"/>
-          </w:tcPr>
-          <w:p>
-            <w:pPr>
-              <w:spacing w:line="360" w:lineRule="auto"/>
-              <w:rPr>
-                <w:lang w:val="en-US"/>
-              </w:rPr>
-            </w:pPr>
-            <w:r>
-              <w:rPr>
-                <w:lang w:val="en-US"/>
-              </w:rPr>
-              <w:t>Test</w:t>
-            </w:r>
-          </w:p>
-        </w:tc>
-        <w:tc>
-          <w:tcPr>
-            <w:tcW w:w="1443" w:type="dxa"/>
-          </w:tcPr>
-          <w:p>
-            <w:pPr>
-              <w:spacing w:line="360" w:lineRule="auto"/>
-              <w:rPr>
-                <w:lang w:val="en-US"/>
-              </w:rPr>
-            </w:pPr>
-            <w:r>
-              <w:rPr>
-                <w:lang w:val="en-US"/>
-              </w:rPr>
-              <w:t>0</w:t>
-            </w:r>
-          </w:p>
-        </w:tc>
-        <w:tc>
-          <w:tcPr>
-            <w:tcW w:w="1457" w:type="dxa"/>
-          </w:tcPr>
-          <w:p>
-            <w:pPr>
-              <w:spacing w:line="360" w:lineRule="auto"/>
-              <w:rPr>
-                <w:lang w:val="en-US"/>
-              </w:rPr>
-            </w:pPr>
-            <w:r>
-              <w:rPr>
-                <w:lang w:val="en-US"/>
-              </w:rPr>
-              <w:t>4</w:t>
-            </w:r>
-            <w:r>
-              <w:rPr>
-                <w:lang w:val="en-US"/>
-              </w:rPr>
-              <w:t>0</w:t>
-            </w:r>
-          </w:p>
-        </w:tc>
-        <w:tc>
-          <w:tcPr>
-            <w:tcW w:w="1448" w:type="dxa"/>
-          </w:tcPr>
-          <w:p>
-            <w:pPr>
-              <w:spacing w:line="360" w:lineRule="auto"/>
-              <w:rPr>
-                <w:lang w:val="en-US"/>
-              </w:rPr>
-            </w:pPr>
-            <w:r>
-              <w:rPr>
-                <w:lang w:val="en-US"/>
-              </w:rPr>
-              <w:t>20</w:t>
-            </w:r>
-          </w:p>
-        </w:tc>
-        <w:tc>
-          <w:tcPr>
-            <w:tcW w:w="1436" w:type="dxa"/>
-          </w:tcPr>
-          <w:p>
-            <w:pPr>
-              <w:spacing w:line="360" w:lineRule="auto"/>
-              <w:rPr>
-                <w:lang w:val="en-US"/>
-              </w:rPr>
-            </w:pPr>
-            <w:r>
-              <w:rPr>
-                <w:lang w:val="en-US"/>
-              </w:rPr>
-              <w:t>10</w:t>
-            </w:r>
-          </w:p>
-        </w:tc>
-        <w:tc>
-          <w:tcPr>
-            <w:tcW w:w="1583" w:type="dxa"/>
-          </w:tcPr>
-          <w:p>
-            <w:pPr>
-              <w:spacing w:line="360" w:lineRule="auto"/>
-              <w:rPr>
-                <w:lang w:val="en-US"/>
-              </w:rPr>
-            </w:pPr>
-            <w:r>
-              <w:rPr>
-                <w:lang w:val="en-US"/>
-              </w:rPr>
-              <w:t>2</w:t>
-            </w:r>
-            <w:r>
-              <w:rPr>
-                <w:lang w:val="en-US"/>
-              </w:rPr>
-              <w:t>0</w:t>
-            </w:r>
-          </w:p>
-        </w:tc>
-        <w:tc>
-          <w:tcPr>
-            <w:tcW w:w="1448" w:type="dxa"/>
-          </w:tcPr>
-          <w:p>
-            <w:pPr>
-              <w:spacing w:line="360" w:lineRule="auto"/>
-              <w:rPr>
-                <w:lang w:val="en-US"/>
-              </w:rPr>
-            </w:pPr>
-            <w:r>
-              <w:rPr>
-                <w:lang w:val="en-US"/>
-              </w:rPr>
-              <w:t>50</w:t>
-            </w:r>
-          </w:p>
-        </w:tc>
-      </w:tr>
-      <w:tr>
-        <w:tc>
-          <w:tcPr>
-            <w:tcW w:w="360" w:type="dxa"/>
-            <w:shd w:val="clear" w:color="auto" w:fill="E7E6E6" w:themeFill="background2"/>
-          </w:tcPr>
-          <w:p>
-            <w:pPr>
-              <w:spacing w:line="360" w:lineRule="auto"/>
-              <w:rPr>
-                <w:lang w:val="en-US"/>
-              </w:rPr>
-            </w:pPr>
-            <w:r>
-              <w:rPr>
-                <w:lang w:val="en-US"/>
-              </w:rPr>
-              <w:t>Meeting</w:t>
-            </w:r>
-          </w:p>
-        </w:tc>
-        <w:tc>
-          <w:tcPr>
-            <w:tcW w:w="1443" w:type="dxa"/>
-          </w:tcPr>
-          <w:p>
-            <w:pPr>
-              <w:spacing w:line="360" w:lineRule="auto"/>
-              <w:rPr>
-                <w:lang w:val="en-US"/>
-              </w:rPr>
-            </w:pPr>
-            <w:r>
-              <w:rPr>
-                <w:lang w:val="en-US"/>
-              </w:rPr>
-              <w:t>20</w:t>
-            </w:r>
-          </w:p>
-        </w:tc>
-        <w:tc>
-          <w:tcPr>
-            <w:tcW w:w="1457" w:type="dxa"/>
-          </w:tcPr>
-          <w:p>
-            <w:pPr>
-              <w:spacing w:line="360" w:lineRule="auto"/>
-              <w:rPr>
-                <w:lang w:val="en-US"/>
-              </w:rPr>
-            </w:pPr>
-            <w:r>
-              <w:rPr>
-                <w:lang w:val="en-US"/>
-              </w:rPr>
-              <w:t>20</w:t>
-            </w:r>
-          </w:p>
-        </w:tc>
-        <w:tc>
-          <w:tcPr>
-            <w:tcW w:w="1448" w:type="dxa"/>
-          </w:tcPr>
-          <w:p>
-            <w:pPr>
-              <w:spacing w:line="360" w:lineRule="auto"/>
-              <w:rPr>
-                <w:lang w:val="en-US"/>
-              </w:rPr>
-            </w:pPr>
-            <w:r>
-              <w:rPr>
-                <w:lang w:val="en-US"/>
-              </w:rPr>
-              <w:t>20</w:t>
-            </w:r>
-          </w:p>
-        </w:tc>
-        <w:tc>
-          <w:tcPr>
-            <w:tcW w:w="1436" w:type="dxa"/>
-          </w:tcPr>
-          <w:p>
-            <w:pPr>
-              <w:spacing w:line="360" w:lineRule="auto"/>
-              <w:rPr>
-                <w:lang w:val="en-US"/>
-              </w:rPr>
-            </w:pPr>
-            <w:r>
-              <w:rPr>
-                <w:lang w:val="en-US"/>
-              </w:rPr>
-              <w:t>20</w:t>
-            </w:r>
-          </w:p>
-        </w:tc>
-        <w:tc>
-          <w:tcPr>
-            <w:tcW w:w="1583" w:type="dxa"/>
-          </w:tcPr>
-          <w:p>
-            <w:pPr>
-              <w:spacing w:line="360" w:lineRule="auto"/>
-              <w:rPr>
-                <w:lang w:val="en-US"/>
-              </w:rPr>
-            </w:pPr>
-            <w:r>
-              <w:rPr>
-                <w:lang w:val="en-US"/>
-              </w:rPr>
-              <w:t>20</w:t>
-            </w:r>
-          </w:p>
-        </w:tc>
-        <w:tc>
-          <w:tcPr>
-            <w:tcW w:w="1448" w:type="dxa"/>
-          </w:tcPr>
-          <w:p>
-            <w:pPr>
-              <w:spacing w:line="360" w:lineRule="auto"/>
-              <w:rPr>
-                <w:lang w:val="en-US"/>
-              </w:rPr>
-            </w:pPr>
-            <w:r>
-              <w:rPr>
-                <w:lang w:val="en-US"/>
-              </w:rPr>
-              <w:t>20</w:t>
-            </w:r>
-          </w:p>
-        </w:tc>
-      </w:tr>
-      <w:tr>
-        <w:tc>
-          <w:tcPr>
-            <w:tcW w:w="360" w:type="dxa"/>
-            <w:shd w:val="clear" w:color="auto" w:fill="E7E6E6" w:themeFill="background2"/>
-          </w:tcPr>
-          <w:p>
-            <w:pPr>
-              <w:spacing w:line="360" w:lineRule="auto"/>
-              <w:rPr>
-                <w:lang w:val="en-US"/>
-              </w:rPr>
-            </w:pPr>
-            <w:r>
-              <w:rPr>
-                <w:sz w:val="16"/>
-                <w:szCs w:val="14"/>
-                <w:lang w:val="en-US"/>
-              </w:rPr>
-              <w:t>Customer interaction</w:t>
-            </w:r>
-          </w:p>
-        </w:tc>
-        <w:tc>
-          <w:tcPr>
-            <w:tcW w:w="1443" w:type="dxa"/>
-          </w:tcPr>
-          <w:p>
-            <w:pPr>
-              <w:spacing w:line="360" w:lineRule="auto"/>
-              <w:rPr>
-                <w:lang w:val="en-US"/>
-              </w:rPr>
-            </w:pPr>
-            <w:r>
-              <w:rPr>
-                <w:lang w:val="en-US"/>
-              </w:rPr>
-              <w:t>10</w:t>
-            </w:r>
-          </w:p>
-        </w:tc>
-        <w:tc>
-          <w:tcPr>
-            <w:tcW w:w="1457" w:type="dxa"/>
-          </w:tcPr>
-          <w:p>
-            <w:pPr>
-              <w:spacing w:line="360" w:lineRule="auto"/>
-              <w:rPr>
-                <w:lang w:val="en-US"/>
-              </w:rPr>
-            </w:pPr>
-            <w:r>
-              <w:rPr>
-                <w:lang w:val="en-US"/>
-              </w:rPr>
-              <w:t>0</w:t>
-            </w:r>
-          </w:p>
-        </w:tc>
-        <w:tc>
-          <w:tcPr>
-            <w:tcW w:w="1448" w:type="dxa"/>
-          </w:tcPr>
-          <w:p>
-            <w:pPr>
-              <w:spacing w:line="360" w:lineRule="auto"/>
-              <w:rPr>
-                <w:lang w:val="en-US"/>
-              </w:rPr>
-            </w:pPr>
-            <w:r>
-              <w:rPr>
-                <w:lang w:val="en-US"/>
-              </w:rPr>
-              <w:t>0</w:t>
-            </w:r>
-          </w:p>
-        </w:tc>
-        <w:tc>
-          <w:tcPr>
-            <w:tcW w:w="1436" w:type="dxa"/>
-          </w:tcPr>
-          <w:p>
-            <w:pPr>
-              <w:spacing w:line="360" w:lineRule="auto"/>
-              <w:rPr>
-                <w:lang w:val="en-US"/>
-              </w:rPr>
-            </w:pPr>
-            <w:r>
-              <w:rPr>
-                <w:lang w:val="en-US"/>
-              </w:rPr>
-              <w:t>0</w:t>
-            </w:r>
-          </w:p>
-        </w:tc>
-        <w:tc>
-          <w:tcPr>
-            <w:tcW w:w="1583" w:type="dxa"/>
-          </w:tcPr>
-          <w:p>
-            <w:pPr>
-              <w:spacing w:line="360" w:lineRule="auto"/>
-              <w:rPr>
-                <w:lang w:val="en-US"/>
-              </w:rPr>
-            </w:pPr>
-            <w:r>
-              <w:rPr>
-                <w:lang w:val="en-US"/>
-              </w:rPr>
-              <w:t>1</w:t>
-            </w:r>
-            <w:r>
-              <w:rPr>
-                <w:lang w:val="en-US"/>
-              </w:rPr>
-              <w:t>0</w:t>
-            </w:r>
-          </w:p>
-        </w:tc>
-        <w:tc>
-          <w:tcPr>
-            <w:tcW w:w="1448" w:type="dxa"/>
-          </w:tcPr>
-          <w:p>
-            <w:pPr>
-              <w:spacing w:line="360" w:lineRule="auto"/>
-              <w:rPr>
-                <w:lang w:val="en-US"/>
-              </w:rPr>
-            </w:pPr>
-            <w:r>
-              <w:rPr>
-                <w:lang w:val="en-US"/>
-              </w:rPr>
-              <w:t>0</w:t>
-            </w:r>
-          </w:p>
-        </w:tc>
-      </w:tr>
-      <w:tr>
-        <w:tc>
-          <w:tcPr>
-            <w:tcW w:w="360" w:type="dxa"/>
-            <w:shd w:val="clear" w:color="auto" w:fill="E7E6E6" w:themeFill="background2"/>
-          </w:tcPr>
-          <w:p>
-            <w:pPr>
-              <w:spacing w:line="360" w:lineRule="auto"/>
-              <w:rPr>
-                <w:lang w:val="en-US"/>
-              </w:rPr>
-            </w:pPr>
-            <w:r>
-              <w:rPr>
-                <w:sz w:val="20"/>
-                <w:szCs w:val="18"/>
-                <w:lang w:val="en-US"/>
-              </w:rPr>
-              <w:t>Project Managing</w:t>
-            </w:r>
-          </w:p>
-        </w:tc>
-        <w:tc>
-          <w:tcPr>
-            <w:tcW w:w="1443" w:type="dxa"/>
-          </w:tcPr>
-          <w:p>
-            <w:pPr>
-              <w:spacing w:line="360" w:lineRule="auto"/>
-              <w:rPr>
-                <w:lang w:val="en-US"/>
-              </w:rPr>
-            </w:pPr>
-            <w:r>
-              <w:rPr>
-                <w:lang w:val="en-US"/>
-              </w:rPr>
-              <w:t>30</w:t>
-            </w:r>
-          </w:p>
-        </w:tc>
-        <w:tc>
-          <w:tcPr>
-            <w:tcW w:w="1457" w:type="dxa"/>
-          </w:tcPr>
-          <w:p>
-            <w:pPr>
-              <w:spacing w:line="360" w:lineRule="auto"/>
-              <w:rPr>
-                <w:lang w:val="en-US"/>
-              </w:rPr>
-            </w:pPr>
-            <w:r>
-              <w:rPr>
-                <w:lang w:val="en-US"/>
-              </w:rPr>
-              <w:t>0</w:t>
-            </w:r>
-          </w:p>
-        </w:tc>
-        <w:tc>
-          <w:tcPr>
-            <w:tcW w:w="1448" w:type="dxa"/>
-          </w:tcPr>
-          <w:p>
-            <w:pPr>
-              <w:spacing w:line="360" w:lineRule="auto"/>
-              <w:rPr>
-                <w:lang w:val="en-US"/>
-              </w:rPr>
-            </w:pPr>
-            <w:r>
-              <w:rPr>
-                <w:lang w:val="en-US"/>
-              </w:rPr>
-              <w:t>0</w:t>
-            </w:r>
-          </w:p>
-        </w:tc>
-        <w:tc>
-          <w:tcPr>
-            <w:tcW w:w="1436" w:type="dxa"/>
-          </w:tcPr>
-          <w:p>
-            <w:pPr>
-              <w:spacing w:line="360" w:lineRule="auto"/>
-              <w:rPr>
-                <w:lang w:val="en-US"/>
-              </w:rPr>
-            </w:pPr>
-            <w:r>
-              <w:rPr>
-                <w:lang w:val="en-US"/>
-              </w:rPr>
-              <w:t>0</w:t>
-            </w:r>
-          </w:p>
-        </w:tc>
-        <w:tc>
-          <w:tcPr>
-            <w:tcW w:w="1583" w:type="dxa"/>
-          </w:tcPr>
-          <w:p>
-            <w:pPr>
-              <w:spacing w:line="360" w:lineRule="auto"/>
-              <w:rPr>
-                <w:lang w:val="en-US"/>
-              </w:rPr>
-            </w:pPr>
-            <w:r>
-              <w:rPr>
-                <w:lang w:val="en-US"/>
-              </w:rPr>
-              <w:t>1</w:t>
-            </w:r>
-            <w:r>
-              <w:rPr>
-                <w:lang w:val="en-US"/>
-              </w:rPr>
-              <w:t>0</w:t>
-            </w:r>
-          </w:p>
-        </w:tc>
-        <w:tc>
-          <w:tcPr>
-            <w:tcW w:w="1448" w:type="dxa"/>
-          </w:tcPr>
-          <w:p>
-            <w:pPr>
-              <w:spacing w:line="360" w:lineRule="auto"/>
-              <w:rPr>
-                <w:lang w:val="en-US"/>
-              </w:rPr>
-            </w:pPr>
-            <w:r>
-              <w:rPr>
-                <w:lang w:val="en-US"/>
-              </w:rPr>
-              <w:t>0</w:t>
-            </w:r>
-          </w:p>
-        </w:tc>
-      </w:tr>
-      <w:tr>
-        <w:tc>
-          <w:tcPr>
-            <w:tcW w:w="360" w:type="dxa"/>
-            <w:shd w:val="clear" w:color="auto" w:fill="E7E6E6" w:themeFill="background2"/>
-          </w:tcPr>
-          <w:p>
-            <w:pPr>
-              <w:spacing w:line="360" w:lineRule="auto"/>
-              <w:rPr>
-                <w:lang w:val="en-US"/>
-              </w:rPr>
-            </w:pPr>
-            <w:r>
-              <w:rPr>
-                <w:lang w:val="en-US"/>
-              </w:rPr>
-              <w:t>GitHub</w:t>
-            </w:r>
-          </w:p>
-        </w:tc>
-        <w:tc>
-          <w:tcPr>
-            <w:tcW w:w="1443" w:type="dxa"/>
-          </w:tcPr>
-          <w:p>
-            <w:pPr>
-              <w:spacing w:line="360" w:lineRule="auto"/>
-              <w:rPr>
-                <w:lang w:val="en-US"/>
-              </w:rPr>
-            </w:pPr>
-            <w:r>
-              <w:rPr>
-                <w:lang w:val="en-US"/>
-              </w:rPr>
-              <w:t>10</w:t>
-            </w:r>
-          </w:p>
-        </w:tc>
-        <w:tc>
-          <w:tcPr>
-            <w:tcW w:w="1457" w:type="dxa"/>
-          </w:tcPr>
-          <w:p>
-            <w:pPr>
-              <w:spacing w:line="360" w:lineRule="auto"/>
-              <w:rPr>
-                <w:lang w:val="en-US"/>
-              </w:rPr>
-            </w:pPr>
-            <w:r>
-              <w:rPr>
-                <w:lang w:val="en-US"/>
-              </w:rPr>
-              <w:t>0</w:t>
-            </w:r>
-          </w:p>
-        </w:tc>
-        <w:tc>
-          <w:tcPr>
-            <w:tcW w:w="1448" w:type="dxa"/>
-          </w:tcPr>
-          <w:p>
-            <w:pPr>
-              <w:spacing w:line="360" w:lineRule="auto"/>
-              <w:rPr>
-                <w:lang w:val="en-US"/>
-              </w:rPr>
-            </w:pPr>
-            <w:r>
-              <w:rPr>
-                <w:lang w:val="en-US"/>
-              </w:rPr>
-              <w:t>0</w:t>
-            </w:r>
-          </w:p>
-        </w:tc>
-        <w:tc>
-          <w:tcPr>
-            <w:tcW w:w="1436" w:type="dxa"/>
-          </w:tcPr>
-          <w:p>
-            <w:pPr>
-              <w:spacing w:line="360" w:lineRule="auto"/>
-              <w:rPr>
-                <w:lang w:val="en-US"/>
-              </w:rPr>
-            </w:pPr>
-            <w:r>
-              <w:rPr>
-                <w:lang w:val="en-US"/>
-              </w:rPr>
-              <w:t>20</w:t>
-            </w:r>
-          </w:p>
-        </w:tc>
-        <w:tc>
-          <w:tcPr>
-            <w:tcW w:w="1583" w:type="dxa"/>
-          </w:tcPr>
-          <w:p>
-            <w:pPr>
-              <w:spacing w:line="360" w:lineRule="auto"/>
-              <w:rPr>
-                <w:lang w:val="en-US"/>
-              </w:rPr>
-            </w:pPr>
-            <w:r>
-              <w:rPr>
-                <w:lang w:val="en-US"/>
-              </w:rPr>
-              <w:t>0</w:t>
-            </w:r>
-          </w:p>
-        </w:tc>
-        <w:tc>
-          <w:tcPr>
-            <w:tcW w:w="1448" w:type="dxa"/>
-          </w:tcPr>
-          <w:p>
-            <w:pPr>
-              <w:spacing w:line="360" w:lineRule="auto"/>
-              <w:rPr>
-                <w:lang w:val="en-US"/>
-              </w:rPr>
-            </w:pPr>
-            <w:r>
-              <w:rPr>
-                <w:lang w:val="en-US"/>
-              </w:rPr>
-              <w:t>0</w:t>
-            </w:r>
-          </w:p>
-        </w:tc>
-      </w:tr>
-      <w:tr>
-        <w:tc>
-          <w:tcPr>
-            <w:tcW w:w="360" w:type="dxa"/>
-            <w:shd w:val="clear" w:color="auto" w:fill="E7E6E6" w:themeFill="background2"/>
-          </w:tcPr>
-          <w:p>
-            <w:pPr>
-              <w:spacing w:line="360" w:lineRule="auto"/>
-              <w:rPr>
-                <w:lang w:val="en-US"/>
-              </w:rPr>
-            </w:pPr>
-            <w:r>
-              <w:rPr>
-                <w:lang w:val="en-US"/>
-              </w:rPr>
-              <w:t>Presentation</w:t>
-            </w:r>
-          </w:p>
-        </w:tc>
-        <w:tc>
-          <w:tcPr>
-            <w:tcW w:w="1443" w:type="dxa"/>
-          </w:tcPr>
-          <w:p>
-            <w:pPr>
-              <w:spacing w:line="360" w:lineRule="auto"/>
-              <w:rPr>
-                <w:lang w:val="en-US"/>
-              </w:rPr>
-            </w:pPr>
-            <w:r>
-              <w:rPr>
-                <w:lang w:val="en-US"/>
-              </w:rPr>
-              <w:t>20</w:t>
-            </w:r>
-          </w:p>
-        </w:tc>
-        <w:tc>
-          <w:tcPr>
-            <w:tcW w:w="1457" w:type="dxa"/>
-          </w:tcPr>
-          <w:p>
-            <w:pPr>
-              <w:spacing w:line="360" w:lineRule="auto"/>
-              <w:rPr>
-                <w:lang w:val="en-US"/>
-              </w:rPr>
-            </w:pPr>
-            <w:r>
-              <w:rPr>
-                <w:lang w:val="en-US"/>
-              </w:rPr>
-              <w:t>1</w:t>
-            </w:r>
-            <w:r>
-              <w:rPr>
-                <w:lang w:val="en-US"/>
-              </w:rPr>
-              <w:t>0</w:t>
-            </w:r>
-          </w:p>
-        </w:tc>
-        <w:tc>
-          <w:tcPr>
-            <w:tcW w:w="1448" w:type="dxa"/>
-          </w:tcPr>
-          <w:p>
-            <w:pPr>
-              <w:spacing w:line="360" w:lineRule="auto"/>
-              <w:rPr>
-                <w:lang w:val="en-US"/>
-              </w:rPr>
-            </w:pPr>
-            <w:r>
-              <w:rPr>
-                <w:lang w:val="en-US"/>
-              </w:rPr>
-              <w:t>10</w:t>
-            </w:r>
-          </w:p>
-        </w:tc>
-        <w:tc>
-          <w:tcPr>
-            <w:tcW w:w="1436" w:type="dxa"/>
-          </w:tcPr>
-          <w:p>
-            <w:pPr>
-              <w:spacing w:line="360" w:lineRule="auto"/>
-              <w:rPr>
-                <w:lang w:val="en-US"/>
-              </w:rPr>
-            </w:pPr>
-            <w:r>
-              <w:rPr>
-                <w:lang w:val="en-US"/>
-              </w:rPr>
-              <w:t>10</w:t>
-            </w:r>
-          </w:p>
-        </w:tc>
-        <w:tc>
-          <w:tcPr>
-            <w:tcW w:w="1583" w:type="dxa"/>
-          </w:tcPr>
-          <w:p>
-            <w:pPr>
-              <w:spacing w:line="360" w:lineRule="auto"/>
-              <w:rPr>
-                <w:lang w:val="en-US"/>
-              </w:rPr>
-            </w:pPr>
-            <w:r>
-              <w:rPr>
-                <w:lang w:val="en-US"/>
-              </w:rPr>
-              <w:t>2</w:t>
-            </w:r>
-            <w:r>
-              <w:rPr>
-                <w:lang w:val="en-US"/>
-              </w:rPr>
-              <w:t>0</w:t>
-            </w:r>
-          </w:p>
-        </w:tc>
-        <w:tc>
-          <w:tcPr>
-            <w:tcW w:w="1448" w:type="dxa"/>
-          </w:tcPr>
-          <w:p>
-            <w:pPr>
-              <w:spacing w:line="360" w:lineRule="auto"/>
-              <w:rPr>
-                <w:lang w:val="en-US"/>
-              </w:rPr>
-            </w:pPr>
-            <w:r>
-              <w:rPr>
-                <w:lang w:val="en-US"/>
-              </w:rPr>
-              <w:t>10</w:t>
-            </w:r>
-          </w:p>
-        </w:tc>
-      </w:tr>
-      <w:tr>
-        <w:tc>
-          <w:tcPr>
-            <w:tcW w:w="360" w:type="dxa"/>
+        <w:trPr>
+          <w:trHeight w:val="321"/>
+        </w:trPr>
+        <w:tc>
+          <w:tcPr>
+            <w:tcW w:w="1619" w:type="dxa"/>
             <w:shd w:val="clear" w:color="auto" w:fill="E7E6E6" w:themeFill="background2"/>
           </w:tcPr>
           <w:p>
@@ -4960,7 +5034,7 @@
         </w:tc>
         <w:tc>
           <w:tcPr>
-            <w:tcW w:w="1443" w:type="dxa"/>
+            <w:tcW w:w="1039" w:type="dxa"/>
           </w:tcPr>
           <w:p>
             <w:pPr>
@@ -4987,7 +5061,7 @@
         </w:tc>
         <w:tc>
           <w:tcPr>
-            <w:tcW w:w="1457" w:type="dxa"/>
+            <w:tcW w:w="1112" w:type="dxa"/>
           </w:tcPr>
           <w:p>
             <w:pPr>
@@ -5014,7 +5088,7 @@
         </w:tc>
         <w:tc>
           <w:tcPr>
-            <w:tcW w:w="1448" w:type="dxa"/>
+            <w:tcW w:w="1064" w:type="dxa"/>
           </w:tcPr>
           <w:p>
             <w:pPr>
@@ -5041,7 +5115,7 @@
         </w:tc>
         <w:tc>
           <w:tcPr>
-            <w:tcW w:w="1436" w:type="dxa"/>
+            <w:tcW w:w="1001" w:type="dxa"/>
           </w:tcPr>
           <w:p>
             <w:pPr>
@@ -5068,7 +5142,7 @@
         </w:tc>
         <w:tc>
           <w:tcPr>
-            <w:tcW w:w="1583" w:type="dxa"/>
+            <w:tcW w:w="1215" w:type="dxa"/>
           </w:tcPr>
           <w:p>
             <w:pPr>
@@ -5095,7 +5169,34 @@
         </w:tc>
         <w:tc>
           <w:tcPr>
-            <w:tcW w:w="1448" w:type="dxa"/>
+            <w:tcW w:w="1062" w:type="dxa"/>
+          </w:tcPr>
+          <w:p>
+            <w:pPr>
+              <w:spacing w:line="360" w:lineRule="auto"/>
+              <w:rPr>
+                <w:i/>
+                <w:iCs/>
+                <w:sz w:val="20"/>
+                <w:szCs w:val="18"/>
+                <w:lang w:val="en-US"/>
+              </w:rPr>
+            </w:pPr>
+            <w:r>
+              <w:rPr>
+                <w:i/>
+                <w:iCs/>
+                <w:sz w:val="20"/>
+                <w:szCs w:val="18"/>
+                <w:lang w:val="en-US"/>
+              </w:rPr>
+              <w:t>150</w:t>
+            </w:r>
+          </w:p>
+        </w:tc>
+        <w:tc>
+          <w:tcPr>
+            <w:tcW w:w="1062" w:type="dxa"/>
           </w:tcPr>
           <w:p>
             <w:pPr>
@@ -5171,16 +5272,14 @@
         </w:rPr>
         <w:t>* Project Manager</w:t>
       </w:r>
-    </w:p>
-    <w:p>
-      <w:pPr>
-        <w:spacing w:line="360" w:lineRule="auto"/>
+      <w:r>
         <w:rPr>
           <w:sz w:val="20"/>
           <w:szCs w:val="18"/>
           <w:lang w:val="en-US"/>
         </w:rPr>
-      </w:pPr>
+        <w:tab/>
+      </w:r>
       <w:r>
         <w:rPr>
           <w:sz w:val="20"/>
@@ -5202,7 +5301,7 @@
           <w:lang w:val="en-US"/>
         </w:rPr>
       </w:pPr>
-      <w:bookmarkStart w:id="4" w:name="_Toc117272680"/>
+      <w:bookmarkStart w:id="4" w:name="_Toc134814881"/>
       <w:r>
         <w:rPr>
           <w:lang w:val="en-US"/>
@@ -5907,6 +6006,65 @@
           </w:p>
         </w:tc>
       </w:tr>
+      <w:tr>
+        <w:tc>
+          <w:tcPr>
+            <w:tcW w:w="3381" w:type="dxa"/>
+          </w:tcPr>
+          <w:p>
+            <w:pPr>
+              <w:spacing w:line="360" w:lineRule="auto"/>
+              <w:rPr>
+                <w:lang w:val="en-US"/>
+              </w:rPr>
+            </w:pPr>
+            <w:r>
+              <w:rPr>
+                <w:lang w:val="en-US"/>
+              </w:rPr>
+              <w:t>Graphical Designer</w:t>
+            </w:r>
+          </w:p>
+        </w:tc>
+        <w:tc>
+          <w:tcPr>
+            <w:tcW w:w="2984" w:type="dxa"/>
+          </w:tcPr>
+          <w:p>
+            <w:pPr>
+              <w:spacing w:line="360" w:lineRule="auto"/>
+              <w:rPr>
+                <w:lang w:val="en-US"/>
+              </w:rPr>
+            </w:pPr>
+            <w:r>
+              <w:rPr>
+                <w:lang w:val="en-US"/>
+              </w:rPr>
+              <w:t>25</w:t>
+            </w:r>
+          </w:p>
+        </w:tc>
+        <w:tc>
+          <w:tcPr>
+            <w:tcW w:w="2697" w:type="dxa"/>
+          </w:tcPr>
+          <w:p>
+            <w:pPr>
+              <w:spacing w:line="360" w:lineRule="auto"/>
+              <w:rPr>
+                <w:lang w:val="en-US"/>
+              </w:rPr>
+            </w:pPr>
+            <w:r>
+              <w:rPr>
+                <w:lang w:val="en-US"/>
+              </w:rPr>
+              <w:t>3750</w:t>
+            </w:r>
+          </w:p>
+        </w:tc>
+      </w:tr>
     </w:tbl>
     <w:p>
       <w:pPr>
@@ -5927,109 +6085,33 @@
         <w:rPr>
           <w:lang w:val="en-US"/>
         </w:rPr>
-        <w:t>The</w:t>
-      </w:r>
-      <w:r>
-        <w:rPr>
-          <w:szCs w:val="24"/>
-          <w:lang w:val="en-US"/>
-        </w:rPr>
-        <w:t xml:space="preserve"> total cost for </w:t>
-      </w:r>
-      <w:r>
-        <w:rPr>
-          <w:szCs w:val="24"/>
-          <w:lang w:val="en-US"/>
-        </w:rPr>
-        <w:t>t</w:t>
-      </w:r>
-      <w:r>
-        <w:rPr>
-          <w:lang w:val="en-US"/>
-        </w:rPr>
-        <w:t xml:space="preserve">he team comes to </w:t>
-      </w:r>
-      <w:r>
-        <w:rPr>
-          <w:b/>
-          <w:bCs/>
-          <w:lang w:val="en-US"/>
-        </w:rPr>
-        <w:t>34.500€</w:t>
-      </w:r>
-      <w:r>
-        <w:rPr>
-          <w:lang w:val="en-US"/>
-        </w:rPr>
-        <w:t xml:space="preserve"> in salary, </w:t>
-      </w:r>
-      <w:r>
-        <w:rPr>
-          <w:lang w:val="en-US"/>
-        </w:rPr>
-        <w:t xml:space="preserve">to that a </w:t>
-      </w:r>
-      <w:r>
-        <w:rPr>
-          <w:lang w:val="en-US"/>
-        </w:rPr>
-        <w:t>buffer of +10% can be recommended</w:t>
-      </w:r>
-      <w:r>
-        <w:rPr>
-          <w:lang w:val="en-US"/>
-        </w:rPr>
-        <w:t xml:space="preserve">. Bringing the total to </w:t>
-      </w:r>
-      <w:r>
-        <w:rPr>
-          <w:b/>
-          <w:bCs/>
-          <w:lang w:val="en-US"/>
-        </w:rPr>
-        <w:t xml:space="preserve">37.950€ </w:t>
-      </w:r>
-      <w:r>
-        <w:rPr>
-          <w:lang w:val="en-US"/>
-        </w:rPr>
-        <w:t>in salary costs.</w:t>
-      </w:r>
-      <w:r>
-        <w:rPr>
-          <w:lang w:val="en-US"/>
-        </w:rPr>
-        <w:t xml:space="preserve"> For a </w:t>
-      </w:r>
-      <w:r>
-        <w:rPr>
-          <w:lang w:val="en-US"/>
-        </w:rPr>
-        <w:t>real-world</w:t>
-      </w:r>
-      <w:r>
-        <w:rPr>
-          <w:lang w:val="en-US"/>
-        </w:rPr>
-        <w:t xml:space="preserve"> </w:t>
-      </w:r>
-      <w:r>
-        <w:rPr>
-          <w:lang w:val="en-US"/>
-        </w:rPr>
-        <w:t>project,</w:t>
-      </w:r>
-      <w:r>
-        <w:rPr>
-          <w:lang w:val="en-US"/>
-        </w:rPr>
-        <w:t xml:space="preserve"> you would also have to include things like licenses</w:t>
-      </w:r>
-      <w:r>
-        <w:rPr>
-          <w:lang w:val="en-US"/>
-        </w:rPr>
-        <w:t>.</w:t>
+        <w:t xml:space="preserve">The total cost for the team comes to </w:t>
+      </w:r>
+      <w:r>
+        <w:rPr>
+          <w:rStyle w:val="Fett"/>
+          <w:lang w:val="en-US"/>
+        </w:rPr>
+        <w:t>38.250€</w:t>
+      </w:r>
+      <w:r>
+        <w:rPr>
+          <w:lang w:val="en-US"/>
+        </w:rPr>
+        <w:t xml:space="preserve"> in salary, to that a buffer of +10% can be recommended. Bringing the total to </w:t>
+      </w:r>
+      <w:r>
+        <w:rPr>
+          <w:rStyle w:val="Fett"/>
+          <w:lang w:val="en-US"/>
+        </w:rPr>
+        <w:t>42.075€</w:t>
+      </w:r>
+      <w:r>
+        <w:rPr>
+          <w:lang w:val="en-US"/>
+        </w:rPr>
+        <w:t xml:space="preserve"> in salary costs. For a real-world project, you would also have to include things like licenses, overtime pay and other utility bills.</w:t>
       </w:r>
     </w:p>
     <w:p>
@@ -6043,7 +6125,7 @@
           <w:lang w:val="en-US"/>
         </w:rPr>
       </w:pPr>
-      <w:bookmarkStart w:id="5" w:name="_Toc117272681"/>
+      <w:bookmarkStart w:id="5" w:name="_Toc134814882"/>
       <w:r>
         <w:rPr>
           <w:lang w:val="en-US"/>
@@ -6063,38 +6145,12 @@
         <w:rPr>
           <w:lang w:val="en-US"/>
         </w:rPr>
-        <w:t>To get an acceptable return on investment for the project a profit margin of 30% was decided</w:t>
-      </w:r>
-      <w:r>
-        <w:rPr>
-          <w:lang w:val="en-US"/>
-        </w:rPr>
-        <w:t>. B</w:t>
-      </w:r>
-      <w:r>
-        <w:rPr>
-          <w:lang w:val="en-US"/>
-        </w:rPr>
-        <w:t xml:space="preserve">ringing the total offer to </w:t>
-      </w:r>
-      <w:r>
-        <w:rPr>
-          <w:b/>
-          <w:bCs/>
-          <w:lang w:val="en-US"/>
-        </w:rPr>
-        <w:t>49.335€</w:t>
-      </w:r>
-      <w:r>
-        <w:rPr>
-          <w:lang w:val="en-US"/>
-        </w:rPr>
-        <w:t>.</w:t>
+        <w:t>To get an acceptable return on investment for the project a profit margin of ~30% was decided. Bringing the total offer to 55.000€.</w:t>
       </w:r>
     </w:p>
     <w:sectPr>
-      <w:headerReference w:type="default" r:id="rId20"/>
-      <w:footerReference w:type="default" r:id="rId21"/>
+      <w:headerReference w:type="default" r:id="rId21"/>
+      <w:footerReference w:type="default" r:id="rId22"/>
       <w:pgSz w:w="11906" w:h="16838"/>
       <w:pgMar w:top="1417" w:right="1417" w:bottom="1134" w:left="1417" w:header="708" w:footer="708" w:gutter="0"/>
       <w:pgNumType w:start="1"/>
@@ -6106,7 +6162,7 @@
 </file>
 
 <file path=word/endnotes.xml><?xml version="1.0" encoding="utf-8"?>
-<w:endnotes xmlns:wpc="http://schemas.microsoft.com/office/word/2010/wordprocessingCanvas" xmlns:cx="http://schemas.microsoft.com/office/drawing/2014/chartex" xmlns:cx1="http://schemas.microsoft.com/office/drawing/2015/9/8/chartex" xmlns:cx2="http://schemas.microsoft.com/office/drawing/2015/10/21/chartex" xmlns:cx3="http://schemas.microsoft.com/office/drawing/2016/5/9/chartex" xmlns:cx4="http://schemas.microsoft.com/office/drawing/2016/5/10/chartex" xmlns:cx5="http://schemas.microsoft.com/office/drawing/2016/5/11/chartex" xmlns:cx6="http://schemas.microsoft.com/office/drawing/2016/5/12/chartex" xmlns:cx7="http://schemas.microsoft.com/office/drawing/2016/5/13/chartex" xmlns:cx8="http://schemas.microsoft.com/office/drawing/2016/5/14/chartex" xmlns:mc="http://schemas.openxmlformats.org/markup-compatibility/2006" xmlns:aink="http://schemas.microsoft.com/office/drawing/2016/ink" xmlns:am3d="http://schemas.microsoft.com/office/drawing/2017/model3d" xmlns:o="urn:schemas-microsoft-com:office:office" xmlns:oel="http://schemas.microsoft.com/office/2019/extlst" xmlns:r="http://schemas.openxmlformats.org/officeDocument/2006/relationships" xmlns:m="http://schemas.openxmlformats.org/officeDocument/2006/math" xmlns:v="urn:schemas-microsoft-com:vml" xmlns:wp14="http://schemas.microsoft.com/office/word/2010/wordprocessingDrawing" xmlns:wp="http://schemas.openxmlformats.org/drawingml/2006/wordprocessingDrawing" xmlns:w10="urn:schemas-microsoft-com:office:word" xmlns:w="http://schemas.openxmlformats.org/wordprocessingml/2006/main" xmlns:w14="http://schemas.microsoft.com/office/word/2010/wordml" xmlns:w15="http://schemas.microsoft.com/office/word/2012/wordml" xmlns:w16cex="http://schemas.microsoft.com/office/word/2018/wordml/cex" xmlns:w16cid="http://schemas.microsoft.com/office/word/2016/wordml/cid" xmlns:w16="http://schemas.microsoft.com/office/word/2018/wordml" xmlns:w16sdtdh="http://schemas.microsoft.com/office/word/2020/wordml/sdtdatahash" xmlns:w16se="http://schemas.microsoft.com/office/word/2015/wordml/symex" xmlns:wpg="http://schemas.microsoft.com/office/word/2010/wordprocessingGroup" xmlns:wpi="http://schemas.microsoft.com/office/word/2010/wordprocessingInk" xmlns:wne="http://schemas.microsoft.com/office/word/2006/wordml" xmlns:wps="http://schemas.microsoft.com/office/word/2010/wordprocessingShape" mc:Ignorable="w14 w15 w16se w16cid w16 w16cex w16sdtdh wp14">
+<w:endnotes xmlns:wpc="http://schemas.microsoft.com/office/word/2010/wordprocessingCanvas" xmlns:cx="http://schemas.microsoft.com/office/drawing/2014/chartex" xmlns:cx1="http://schemas.microsoft.com/office/drawing/2015/9/8/chartex" xmlns:cx2="http://schemas.microsoft.com/office/drawing/2015/10/21/chartex" xmlns:cx3="http://schemas.microsoft.com/office/drawing/2016/5/9/chartex" xmlns:cx4="http://schemas.microsoft.com/office/drawing/2016/5/10/chartex" xmlns:cx5="http://schemas.microsoft.com/office/drawing/2016/5/11/chartex" xmlns:cx6="http://schemas.microsoft.com/office/drawing/2016/5/12/chartex" xmlns:cx7="http://schemas.microsoft.com/office/drawing/2016/5/13/chartex" xmlns:cx8="http://schemas.microsoft.com/office/drawing/2016/5/14/chartex" xmlns:mc="http://schemas.openxmlformats.org/markup-compatibility/2006" xmlns:aink="http://schemas.microsoft.com/office/drawing/2016/ink" xmlns:am3d="http://schemas.microsoft.com/office/drawing/2017/model3d" xmlns:o="urn:schemas-microsoft-com:office:office" xmlns:oel="http://schemas.microsoft.com/office/2019/extlst" xmlns:r="http://schemas.openxmlformats.org/officeDocument/2006/relationships" xmlns:m="http://schemas.openxmlformats.org/officeDocument/2006/math" xmlns:v="urn:schemas-microsoft-com:vml" xmlns:wp14="http://schemas.microsoft.com/office/word/2010/wordprocessingDrawing" xmlns:wp="http://schemas.openxmlformats.org/drawingml/2006/wordprocessingDrawing" xmlns:w10="urn:schemas-microsoft-com:office:word" xmlns:w="http://schemas.openxmlformats.org/wordprocessingml/2006/main" xmlns:w14="http://schemas.microsoft.com/office/word/2010/wordml" xmlns:w15="http://schemas.microsoft.com/office/word/2012/wordml" xmlns:w16cex="http://schemas.microsoft.com/office/word/2018/wordml/cex" xmlns:w16cid="http://schemas.microsoft.com/office/word/2016/wordml/cid" xmlns:w16="http://schemas.microsoft.com/office/word/2018/wordml" xmlns:w16du="http://schemas.microsoft.com/office/word/2023/wordml/word16du" xmlns:w16sdtdh="http://schemas.microsoft.com/office/word/2020/wordml/sdtdatahash" xmlns:w16se="http://schemas.microsoft.com/office/word/2015/wordml/symex" xmlns:wpg="http://schemas.microsoft.com/office/word/2010/wordprocessingGroup" xmlns:wpi="http://schemas.microsoft.com/office/word/2010/wordprocessingInk" xmlns:wne="http://schemas.microsoft.com/office/word/2006/wordml" xmlns:wps="http://schemas.microsoft.com/office/word/2010/wordprocessingShape" mc:Ignorable="w14 w15 w16se w16cid w16 w16cex w16sdtdh wp14">
   <w:endnote w:type="separator" w:id="-1">
     <w:p>
       <w:pPr>
@@ -6131,7 +6187,7 @@
 </file>
 
 <file path=word/footer1.xml><?xml version="1.0" encoding="utf-8"?>
-<w:ftr xmlns:wpc="http://schemas.microsoft.com/office/word/2010/wordprocessingCanvas" xmlns:cx="http://schemas.microsoft.com/office/drawing/2014/chartex" xmlns:cx1="http://schemas.microsoft.com/office/drawing/2015/9/8/chartex" xmlns:cx2="http://schemas.microsoft.com/office/drawing/2015/10/21/chartex" xmlns:cx3="http://schemas.microsoft.com/office/drawing/2016/5/9/chartex" xmlns:cx4="http://schemas.microsoft.com/office/drawing/2016/5/10/chartex" xmlns:cx5="http://schemas.microsoft.com/office/drawing/2016/5/11/chartex" xmlns:cx6="http://schemas.microsoft.com/office/drawing/2016/5/12/chartex" xmlns:cx7="http://schemas.microsoft.com/office/drawing/2016/5/13/chartex" xmlns:cx8="http://schemas.microsoft.com/office/drawing/2016/5/14/chartex" xmlns:mc="http://schemas.openxmlformats.org/markup-compatibility/2006" xmlns:aink="http://schemas.microsoft.com/office/drawing/2016/ink" xmlns:am3d="http://schemas.microsoft.com/office/drawing/2017/model3d" xmlns:o="urn:schemas-microsoft-com:office:office" xmlns:oel="http://schemas.microsoft.com/office/2019/extlst" xmlns:r="http://schemas.openxmlformats.org/officeDocument/2006/relationships" xmlns:m="http://schemas.openxmlformats.org/officeDocument/2006/math" xmlns:v="urn:schemas-microsoft-com:vml" xmlns:wp14="http://schemas.microsoft.com/office/word/2010/wordprocessingDrawing" xmlns:wp="http://schemas.openxmlformats.org/drawingml/2006/wordprocessingDrawing" xmlns:w10="urn:schemas-microsoft-com:office:word" xmlns:w="http://schemas.openxmlformats.org/wordprocessingml/2006/main" xmlns:w14="http://schemas.microsoft.com/office/word/2010/wordml" xmlns:w15="http://schemas.microsoft.com/office/word/2012/wordml" xmlns:w16cex="http://schemas.microsoft.com/office/word/2018/wordml/cex" xmlns:w16cid="http://schemas.microsoft.com/office/word/2016/wordml/cid" xmlns:w16="http://schemas.microsoft.com/office/word/2018/wordml" xmlns:w16sdtdh="http://schemas.microsoft.com/office/word/2020/wordml/sdtdatahash" xmlns:w16se="http://schemas.microsoft.com/office/word/2015/wordml/symex" xmlns:wpg="http://schemas.microsoft.com/office/word/2010/wordprocessingGroup" xmlns:wpi="http://schemas.microsoft.com/office/word/2010/wordprocessingInk" xmlns:wne="http://schemas.microsoft.com/office/word/2006/wordml" xmlns:wps="http://schemas.microsoft.com/office/word/2010/wordprocessingShape" mc:Ignorable="w14 w15 w16se w16cid w16 w16cex w16sdtdh wp14">
+<w:ftr xmlns:wpc="http://schemas.microsoft.com/office/word/2010/wordprocessingCanvas" xmlns:cx="http://schemas.microsoft.com/office/drawing/2014/chartex" xmlns:cx1="http://schemas.microsoft.com/office/drawing/2015/9/8/chartex" xmlns:cx2="http://schemas.microsoft.com/office/drawing/2015/10/21/chartex" xmlns:cx3="http://schemas.microsoft.com/office/drawing/2016/5/9/chartex" xmlns:cx4="http://schemas.microsoft.com/office/drawing/2016/5/10/chartex" xmlns:cx5="http://schemas.microsoft.com/office/drawing/2016/5/11/chartex" xmlns:cx6="http://schemas.microsoft.com/office/drawing/2016/5/12/chartex" xmlns:cx7="http://schemas.microsoft.com/office/drawing/2016/5/13/chartex" xmlns:cx8="http://schemas.microsoft.com/office/drawing/2016/5/14/chartex" xmlns:mc="http://schemas.openxmlformats.org/markup-compatibility/2006" xmlns:aink="http://schemas.microsoft.com/office/drawing/2016/ink" xmlns:am3d="http://schemas.microsoft.com/office/drawing/2017/model3d" xmlns:o="urn:schemas-microsoft-com:office:office" xmlns:oel="http://schemas.microsoft.com/office/2019/extlst" xmlns:r="http://schemas.openxmlformats.org/officeDocument/2006/relationships" xmlns:m="http://schemas.openxmlformats.org/officeDocument/2006/math" xmlns:v="urn:schemas-microsoft-com:vml" xmlns:wp14="http://schemas.microsoft.com/office/word/2010/wordprocessingDrawing" xmlns:wp="http://schemas.openxmlformats.org/drawingml/2006/wordprocessingDrawing" xmlns:w10="urn:schemas-microsoft-com:office:word" xmlns:w="http://schemas.openxmlformats.org/wordprocessingml/2006/main" xmlns:w14="http://schemas.microsoft.com/office/word/2010/wordml" xmlns:w15="http://schemas.microsoft.com/office/word/2012/wordml" xmlns:w16cex="http://schemas.microsoft.com/office/word/2018/wordml/cex" xmlns:w16cid="http://schemas.microsoft.com/office/word/2016/wordml/cid" xmlns:w16="http://schemas.microsoft.com/office/word/2018/wordml" xmlns:w16du="http://schemas.microsoft.com/office/word/2023/wordml/word16du" xmlns:w16sdtdh="http://schemas.microsoft.com/office/word/2020/wordml/sdtdatahash" xmlns:w16se="http://schemas.microsoft.com/office/word/2015/wordml/symex" xmlns:wpg="http://schemas.microsoft.com/office/word/2010/wordprocessingGroup" xmlns:wpi="http://schemas.microsoft.com/office/word/2010/wordprocessingInk" xmlns:wne="http://schemas.microsoft.com/office/word/2006/wordml" xmlns:wps="http://schemas.microsoft.com/office/word/2010/wordprocessingShape" mc:Ignorable="w14 w15 w16se w16cid w16 w16cex w16sdtdh wp14">
   <w:tbl>
     <w:tblPr>
       <w:tblW w:w="0" w:type="auto"/>
@@ -6190,7 +6246,7 @@
 </file>
 
 <file path=word/footer2.xml><?xml version="1.0" encoding="utf-8"?>
-<w:ftr xmlns:wpc="http://schemas.microsoft.com/office/word/2010/wordprocessingCanvas" xmlns:cx="http://schemas.microsoft.com/office/drawing/2014/chartex" xmlns:cx1="http://schemas.microsoft.com/office/drawing/2015/9/8/chartex" xmlns:cx2="http://schemas.microsoft.com/office/drawing/2015/10/21/chartex" xmlns:cx3="http://schemas.microsoft.com/office/drawing/2016/5/9/chartex" xmlns:cx4="http://schemas.microsoft.com/office/drawing/2016/5/10/chartex" xmlns:cx5="http://schemas.microsoft.com/office/drawing/2016/5/11/chartex" xmlns:cx6="http://schemas.microsoft.com/office/drawing/2016/5/12/chartex" xmlns:cx7="http://schemas.microsoft.com/office/drawing/2016/5/13/chartex" xmlns:cx8="http://schemas.microsoft.com/office/drawing/2016/5/14/chartex" xmlns:mc="http://schemas.openxmlformats.org/markup-compatibility/2006" xmlns:aink="http://schemas.microsoft.com/office/drawing/2016/ink" xmlns:am3d="http://schemas.microsoft.com/office/drawing/2017/model3d" xmlns:o="urn:schemas-microsoft-com:office:office" xmlns:oel="http://schemas.microsoft.com/office/2019/extlst" xmlns:r="http://schemas.openxmlformats.org/officeDocument/2006/relationships" xmlns:m="http://schemas.openxmlformats.org/officeDocument/2006/math" xmlns:v="urn:schemas-microsoft-com:vml" xmlns:wp14="http://schemas.microsoft.com/office/word/2010/wordprocessingDrawing" xmlns:wp="http://schemas.openxmlformats.org/drawingml/2006/wordprocessingDrawing" xmlns:w10="urn:schemas-microsoft-com:office:word" xmlns:w="http://schemas.openxmlformats.org/wordprocessingml/2006/main" xmlns:w14="http://schemas.microsoft.com/office/word/2010/wordml" xmlns:w15="http://schemas.microsoft.com/office/word/2012/wordml" xmlns:w16cex="http://schemas.microsoft.com/office/word/2018/wordml/cex" xmlns:w16cid="http://schemas.microsoft.com/office/word/2016/wordml/cid" xmlns:w16="http://schemas.microsoft.com/office/word/2018/wordml" xmlns:w16sdtdh="http://schemas.microsoft.com/office/word/2020/wordml/sdtdatahash" xmlns:w16se="http://schemas.microsoft.com/office/word/2015/wordml/symex" xmlns:wpg="http://schemas.microsoft.com/office/word/2010/wordprocessingGroup" xmlns:wpi="http://schemas.microsoft.com/office/word/2010/wordprocessingInk" xmlns:wne="http://schemas.microsoft.com/office/word/2006/wordml" xmlns:wps="http://schemas.microsoft.com/office/word/2010/wordprocessingShape" mc:Ignorable="w14 w15 w16se w16cid w16 w16cex w16sdtdh wp14">
+<w:ftr xmlns:wpc="http://schemas.microsoft.com/office/word/2010/wordprocessingCanvas" xmlns:cx="http://schemas.microsoft.com/office/drawing/2014/chartex" xmlns:cx1="http://schemas.microsoft.com/office/drawing/2015/9/8/chartex" xmlns:cx2="http://schemas.microsoft.com/office/drawing/2015/10/21/chartex" xmlns:cx3="http://schemas.microsoft.com/office/drawing/2016/5/9/chartex" xmlns:cx4="http://schemas.microsoft.com/office/drawing/2016/5/10/chartex" xmlns:cx5="http://schemas.microsoft.com/office/drawing/2016/5/11/chartex" xmlns:cx6="http://schemas.microsoft.com/office/drawing/2016/5/12/chartex" xmlns:cx7="http://schemas.microsoft.com/office/drawing/2016/5/13/chartex" xmlns:cx8="http://schemas.microsoft.com/office/drawing/2016/5/14/chartex" xmlns:mc="http://schemas.openxmlformats.org/markup-compatibility/2006" xmlns:aink="http://schemas.microsoft.com/office/drawing/2016/ink" xmlns:am3d="http://schemas.microsoft.com/office/drawing/2017/model3d" xmlns:o="urn:schemas-microsoft-com:office:office" xmlns:oel="http://schemas.microsoft.com/office/2019/extlst" xmlns:r="http://schemas.openxmlformats.org/officeDocument/2006/relationships" xmlns:m="http://schemas.openxmlformats.org/officeDocument/2006/math" xmlns:v="urn:schemas-microsoft-com:vml" xmlns:wp14="http://schemas.microsoft.com/office/word/2010/wordprocessingDrawing" xmlns:wp="http://schemas.openxmlformats.org/drawingml/2006/wordprocessingDrawing" xmlns:w10="urn:schemas-microsoft-com:office:word" xmlns:w="http://schemas.openxmlformats.org/wordprocessingml/2006/main" xmlns:w14="http://schemas.microsoft.com/office/word/2010/wordml" xmlns:w15="http://schemas.microsoft.com/office/word/2012/wordml" xmlns:w16cex="http://schemas.microsoft.com/office/word/2018/wordml/cex" xmlns:w16cid="http://schemas.microsoft.com/office/word/2016/wordml/cid" xmlns:w16="http://schemas.microsoft.com/office/word/2018/wordml" xmlns:w16du="http://schemas.microsoft.com/office/word/2023/wordml/word16du" xmlns:w16sdtdh="http://schemas.microsoft.com/office/word/2020/wordml/sdtdatahash" xmlns:w16se="http://schemas.microsoft.com/office/word/2015/wordml/symex" xmlns:wpg="http://schemas.microsoft.com/office/word/2010/wordprocessingGroup" xmlns:wpi="http://schemas.microsoft.com/office/word/2010/wordprocessingInk" xmlns:wne="http://schemas.microsoft.com/office/word/2006/wordml" xmlns:wps="http://schemas.microsoft.com/office/word/2010/wordprocessingShape" mc:Ignorable="w14 w15 w16se w16cid w16 w16cex w16sdtdh wp14">
   <w:sdt>
     <w:sdtPr>
       <w:id w:val="-1459570584"/>
@@ -6320,7 +6376,7 @@
           <w:rPr>
             <w:noProof/>
           </w:rPr>
-          <w:t>08.11.2022</w:t>
+          <w:t>12.05.2023</w:t>
         </w:r>
         <w:r>
           <w:fldChar w:fldCharType="end"/>
@@ -6337,7 +6393,7 @@
 </file>
 
 <file path=word/footnotes.xml><?xml version="1.0" encoding="utf-8"?>
-<w:footnotes xmlns:wpc="http://schemas.microsoft.com/office/word/2010/wordprocessingCanvas" xmlns:cx="http://schemas.microsoft.com/office/drawing/2014/chartex" xmlns:cx1="http://schemas.microsoft.com/office/drawing/2015/9/8/chartex" xmlns:cx2="http://schemas.microsoft.com/office/drawing/2015/10/21/chartex" xmlns:cx3="http://schemas.microsoft.com/office/drawing/2016/5/9/chartex" xmlns:cx4="http://schemas.microsoft.com/office/drawing/2016/5/10/chartex" xmlns:cx5="http://schemas.microsoft.com/office/drawing/2016/5/11/chartex" xmlns:cx6="http://schemas.microsoft.com/office/drawing/2016/5/12/chartex" xmlns:cx7="http://schemas.microsoft.com/office/drawing/2016/5/13/chartex" xmlns:cx8="http://schemas.microsoft.com/office/drawing/2016/5/14/chartex" xmlns:mc="http://schemas.openxmlformats.org/markup-compatibility/2006" xmlns:aink="http://schemas.microsoft.com/office/drawing/2016/ink" xmlns:am3d="http://schemas.microsoft.com/office/drawing/2017/model3d" xmlns:o="urn:schemas-microsoft-com:office:office" xmlns:oel="http://schemas.microsoft.com/office/2019/extlst" xmlns:r="http://schemas.openxmlformats.org/officeDocument/2006/relationships" xmlns:m="http://schemas.openxmlformats.org/officeDocument/2006/math" xmlns:v="urn:schemas-microsoft-com:vml" xmlns:wp14="http://schemas.microsoft.com/office/word/2010/wordprocessingDrawing" xmlns:wp="http://schemas.openxmlformats.org/drawingml/2006/wordprocessingDrawing" xmlns:w10="urn:schemas-microsoft-com:office:word" xmlns:w="http://schemas.openxmlformats.org/wordprocessingml/2006/main" xmlns:w14="http://schemas.microsoft.com/office/word/2010/wordml" xmlns:w15="http://schemas.microsoft.com/office/word/2012/wordml" xmlns:w16cex="http://schemas.microsoft.com/office/word/2018/wordml/cex" xmlns:w16cid="http://schemas.microsoft.com/office/word/2016/wordml/cid" xmlns:w16="http://schemas.microsoft.com/office/word/2018/wordml" xmlns:w16sdtdh="http://schemas.microsoft.com/office/word/2020/wordml/sdtdatahash" xmlns:w16se="http://schemas.microsoft.com/office/word/2015/wordml/symex" xmlns:wpg="http://schemas.microsoft.com/office/word/2010/wordprocessingGroup" xmlns:wpi="http://schemas.microsoft.com/office/word/2010/wordprocessingInk" xmlns:wne="http://schemas.microsoft.com/office/word/2006/wordml" xmlns:wps="http://schemas.microsoft.com/office/word/2010/wordprocessingShape" mc:Ignorable="w14 w15 w16se w16cid w16 w16cex w16sdtdh wp14">
+<w:footnotes xmlns:wpc="http://schemas.microsoft.com/office/word/2010/wordprocessingCanvas" xmlns:cx="http://schemas.microsoft.com/office/drawing/2014/chartex" xmlns:cx1="http://schemas.microsoft.com/office/drawing/2015/9/8/chartex" xmlns:cx2="http://schemas.microsoft.com/office/drawing/2015/10/21/chartex" xmlns:cx3="http://schemas.microsoft.com/office/drawing/2016/5/9/chartex" xmlns:cx4="http://schemas.microsoft.com/office/drawing/2016/5/10/chartex" xmlns:cx5="http://schemas.microsoft.com/office/drawing/2016/5/11/chartex" xmlns:cx6="http://schemas.microsoft.com/office/drawing/2016/5/12/chartex" xmlns:cx7="http://schemas.microsoft.com/office/drawing/2016/5/13/chartex" xmlns:cx8="http://schemas.microsoft.com/office/drawing/2016/5/14/chartex" xmlns:mc="http://schemas.openxmlformats.org/markup-compatibility/2006" xmlns:aink="http://schemas.microsoft.com/office/drawing/2016/ink" xmlns:am3d="http://schemas.microsoft.com/office/drawing/2017/model3d" xmlns:o="urn:schemas-microsoft-com:office:office" xmlns:oel="http://schemas.microsoft.com/office/2019/extlst" xmlns:r="http://schemas.openxmlformats.org/officeDocument/2006/relationships" xmlns:m="http://schemas.openxmlformats.org/officeDocument/2006/math" xmlns:v="urn:schemas-microsoft-com:vml" xmlns:wp14="http://schemas.microsoft.com/office/word/2010/wordprocessingDrawing" xmlns:wp="http://schemas.openxmlformats.org/drawingml/2006/wordprocessingDrawing" xmlns:w10="urn:schemas-microsoft-com:office:word" xmlns:w="http://schemas.openxmlformats.org/wordprocessingml/2006/main" xmlns:w14="http://schemas.microsoft.com/office/word/2010/wordml" xmlns:w15="http://schemas.microsoft.com/office/word/2012/wordml" xmlns:w16cex="http://schemas.microsoft.com/office/word/2018/wordml/cex" xmlns:w16cid="http://schemas.microsoft.com/office/word/2016/wordml/cid" xmlns:w16="http://schemas.microsoft.com/office/word/2018/wordml" xmlns:w16du="http://schemas.microsoft.com/office/word/2023/wordml/word16du" xmlns:w16sdtdh="http://schemas.microsoft.com/office/word/2020/wordml/sdtdatahash" xmlns:w16se="http://schemas.microsoft.com/office/word/2015/wordml/symex" xmlns:wpg="http://schemas.microsoft.com/office/word/2010/wordprocessingGroup" xmlns:wpi="http://schemas.microsoft.com/office/word/2010/wordprocessingInk" xmlns:wne="http://schemas.microsoft.com/office/word/2006/wordml" xmlns:wps="http://schemas.microsoft.com/office/word/2010/wordprocessingShape" mc:Ignorable="w14 w15 w16se w16cid w16 w16cex w16sdtdh wp14">
   <w:footnote w:type="separator" w:id="-1">
     <w:p>
       <w:pPr>
@@ -6362,7 +6418,7 @@
 </file>
 
 <file path=word/header1.xml><?xml version="1.0" encoding="utf-8"?>
-<w:hdr xmlns:wpc="http://schemas.microsoft.com/office/word/2010/wordprocessingCanvas" xmlns:cx="http://schemas.microsoft.com/office/drawing/2014/chartex" xmlns:cx1="http://schemas.microsoft.com/office/drawing/2015/9/8/chartex" xmlns:cx2="http://schemas.microsoft.com/office/drawing/2015/10/21/chartex" xmlns:cx3="http://schemas.microsoft.com/office/drawing/2016/5/9/chartex" xmlns:cx4="http://schemas.microsoft.com/office/drawing/2016/5/10/chartex" xmlns:cx5="http://schemas.microsoft.com/office/drawing/2016/5/11/chartex" xmlns:cx6="http://schemas.microsoft.com/office/drawing/2016/5/12/chartex" xmlns:cx7="http://schemas.microsoft.com/office/drawing/2016/5/13/chartex" xmlns:cx8="http://schemas.microsoft.com/office/drawing/2016/5/14/chartex" xmlns:mc="http://schemas.openxmlformats.org/markup-compatibility/2006" xmlns:aink="http://schemas.microsoft.com/office/drawing/2016/ink" xmlns:am3d="http://schemas.microsoft.com/office/drawing/2017/model3d" xmlns:o="urn:schemas-microsoft-com:office:office" xmlns:oel="http://schemas.microsoft.com/office/2019/extlst" xmlns:r="http://schemas.openxmlformats.org/officeDocument/2006/relationships" xmlns:m="http://schemas.openxmlformats.org/officeDocument/2006/math" xmlns:v="urn:schemas-microsoft-com:vml" xmlns:wp14="http://schemas.microsoft.com/office/word/2010/wordprocessingDrawing" xmlns:wp="http://schemas.openxmlformats.org/drawingml/2006/wordprocessingDrawing" xmlns:w10="urn:schemas-microsoft-com:office:word" xmlns:w="http://schemas.openxmlformats.org/wordprocessingml/2006/main" xmlns:w14="http://schemas.microsoft.com/office/word/2010/wordml" xmlns:w15="http://schemas.microsoft.com/office/word/2012/wordml" xmlns:w16cex="http://schemas.microsoft.com/office/word/2018/wordml/cex" xmlns:w16cid="http://schemas.microsoft.com/office/word/2016/wordml/cid" xmlns:w16="http://schemas.microsoft.com/office/word/2018/wordml" xmlns:w16sdtdh="http://schemas.microsoft.com/office/word/2020/wordml/sdtdatahash" xmlns:w16se="http://schemas.microsoft.com/office/word/2015/wordml/symex" xmlns:wpg="http://schemas.microsoft.com/office/word/2010/wordprocessingGroup" xmlns:wpi="http://schemas.microsoft.com/office/word/2010/wordprocessingInk" xmlns:wne="http://schemas.microsoft.com/office/word/2006/wordml" xmlns:wps="http://schemas.microsoft.com/office/word/2010/wordprocessingShape" mc:Ignorable="w14 w15 w16se w16cid w16 w16cex w16sdtdh wp14">
+<w:hdr xmlns:wpc="http://schemas.microsoft.com/office/word/2010/wordprocessingCanvas" xmlns:cx="http://schemas.microsoft.com/office/drawing/2014/chartex" xmlns:cx1="http://schemas.microsoft.com/office/drawing/2015/9/8/chartex" xmlns:cx2="http://schemas.microsoft.com/office/drawing/2015/10/21/chartex" xmlns:cx3="http://schemas.microsoft.com/office/drawing/2016/5/9/chartex" xmlns:cx4="http://schemas.microsoft.com/office/drawing/2016/5/10/chartex" xmlns:cx5="http://schemas.microsoft.com/office/drawing/2016/5/11/chartex" xmlns:cx6="http://schemas.microsoft.com/office/drawing/2016/5/12/chartex" xmlns:cx7="http://schemas.microsoft.com/office/drawing/2016/5/13/chartex" xmlns:cx8="http://schemas.microsoft.com/office/drawing/2016/5/14/chartex" xmlns:mc="http://schemas.openxmlformats.org/markup-compatibility/2006" xmlns:aink="http://schemas.microsoft.com/office/drawing/2016/ink" xmlns:am3d="http://schemas.microsoft.com/office/drawing/2017/model3d" xmlns:o="urn:schemas-microsoft-com:office:office" xmlns:oel="http://schemas.microsoft.com/office/2019/extlst" xmlns:r="http://schemas.openxmlformats.org/officeDocument/2006/relationships" xmlns:m="http://schemas.openxmlformats.org/officeDocument/2006/math" xmlns:v="urn:schemas-microsoft-com:vml" xmlns:wp14="http://schemas.microsoft.com/office/word/2010/wordprocessingDrawing" xmlns:wp="http://schemas.openxmlformats.org/drawingml/2006/wordprocessingDrawing" xmlns:w10="urn:schemas-microsoft-com:office:word" xmlns:w="http://schemas.openxmlformats.org/wordprocessingml/2006/main" xmlns:w14="http://schemas.microsoft.com/office/word/2010/wordml" xmlns:w15="http://schemas.microsoft.com/office/word/2012/wordml" xmlns:w16cex="http://schemas.microsoft.com/office/word/2018/wordml/cex" xmlns:w16cid="http://schemas.microsoft.com/office/word/2016/wordml/cid" xmlns:w16="http://schemas.microsoft.com/office/word/2018/wordml" xmlns:w16du="http://schemas.microsoft.com/office/word/2023/wordml/word16du" xmlns:w16sdtdh="http://schemas.microsoft.com/office/word/2020/wordml/sdtdatahash" xmlns:w16se="http://schemas.microsoft.com/office/word/2015/wordml/symex" xmlns:wpg="http://schemas.microsoft.com/office/word/2010/wordprocessingGroup" xmlns:wpi="http://schemas.microsoft.com/office/word/2010/wordprocessingInk" xmlns:wne="http://schemas.microsoft.com/office/word/2006/wordml" xmlns:wps="http://schemas.microsoft.com/office/word/2010/wordprocessingShape" mc:Ignorable="w14 w15 w16se w16cid w16 w16cex w16sdtdh wp14">
   <w:tbl>
     <w:tblPr>
       <w:tblW w:w="0" w:type="auto"/>
@@ -6421,7 +6477,7 @@
 </file>
 
 <file path=word/header2.xml><?xml version="1.0" encoding="utf-8"?>
-<w:hdr xmlns:wpc="http://schemas.microsoft.com/office/word/2010/wordprocessingCanvas" xmlns:cx="http://schemas.microsoft.com/office/drawing/2014/chartex" xmlns:cx1="http://schemas.microsoft.com/office/drawing/2015/9/8/chartex" xmlns:cx2="http://schemas.microsoft.com/office/drawing/2015/10/21/chartex" xmlns:cx3="http://schemas.microsoft.com/office/drawing/2016/5/9/chartex" xmlns:cx4="http://schemas.microsoft.com/office/drawing/2016/5/10/chartex" xmlns:cx5="http://schemas.microsoft.com/office/drawing/2016/5/11/chartex" xmlns:cx6="http://schemas.microsoft.com/office/drawing/2016/5/12/chartex" xmlns:cx7="http://schemas.microsoft.com/office/drawing/2016/5/13/chartex" xmlns:cx8="http://schemas.microsoft.com/office/drawing/2016/5/14/chartex" xmlns:mc="http://schemas.openxmlformats.org/markup-compatibility/2006" xmlns:aink="http://schemas.microsoft.com/office/drawing/2016/ink" xmlns:am3d="http://schemas.microsoft.com/office/drawing/2017/model3d" xmlns:o="urn:schemas-microsoft-com:office:office" xmlns:oel="http://schemas.microsoft.com/office/2019/extlst" xmlns:r="http://schemas.openxmlformats.org/officeDocument/2006/relationships" xmlns:m="http://schemas.openxmlformats.org/officeDocument/2006/math" xmlns:v="urn:schemas-microsoft-com:vml" xmlns:wp14="http://schemas.microsoft.com/office/word/2010/wordprocessingDrawing" xmlns:wp="http://schemas.openxmlformats.org/drawingml/2006/wordprocessingDrawing" xmlns:w10="urn:schemas-microsoft-com:office:word" xmlns:w="http://schemas.openxmlformats.org/wordprocessingml/2006/main" xmlns:w14="http://schemas.microsoft.com/office/word/2010/wordml" xmlns:w15="http://schemas.microsoft.com/office/word/2012/wordml" xmlns:w16cex="http://schemas.microsoft.com/office/word/2018/wordml/cex" xmlns:w16cid="http://schemas.microsoft.com/office/word/2016/wordml/cid" xmlns:w16="http://schemas.microsoft.com/office/word/2018/wordml" xmlns:w16sdtdh="http://schemas.microsoft.com/office/word/2020/wordml/sdtdatahash" xmlns:w16se="http://schemas.microsoft.com/office/word/2015/wordml/symex" xmlns:wpg="http://schemas.microsoft.com/office/word/2010/wordprocessingGroup" xmlns:wpi="http://schemas.microsoft.com/office/word/2010/wordprocessingInk" xmlns:wne="http://schemas.microsoft.com/office/word/2006/wordml" xmlns:wps="http://schemas.microsoft.com/office/word/2010/wordprocessingShape" mc:Ignorable="w14 w15 w16se w16cid w16 w16cex w16sdtdh wp14">
+<w:hdr xmlns:wpc="http://schemas.microsoft.com/office/word/2010/wordprocessingCanvas" xmlns:cx="http://schemas.microsoft.com/office/drawing/2014/chartex" xmlns:cx1="http://schemas.microsoft.com/office/drawing/2015/9/8/chartex" xmlns:cx2="http://schemas.microsoft.com/office/drawing/2015/10/21/chartex" xmlns:cx3="http://schemas.microsoft.com/office/drawing/2016/5/9/chartex" xmlns:cx4="http://schemas.microsoft.com/office/drawing/2016/5/10/chartex" xmlns:cx5="http://schemas.microsoft.com/office/drawing/2016/5/11/chartex" xmlns:cx6="http://schemas.microsoft.com/office/drawing/2016/5/12/chartex" xmlns:cx7="http://schemas.microsoft.com/office/drawing/2016/5/13/chartex" xmlns:cx8="http://schemas.microsoft.com/office/drawing/2016/5/14/chartex" xmlns:mc="http://schemas.openxmlformats.org/markup-compatibility/2006" xmlns:aink="http://schemas.microsoft.com/office/drawing/2016/ink" xmlns:am3d="http://schemas.microsoft.com/office/drawing/2017/model3d" xmlns:o="urn:schemas-microsoft-com:office:office" xmlns:oel="http://schemas.microsoft.com/office/2019/extlst" xmlns:r="http://schemas.openxmlformats.org/officeDocument/2006/relationships" xmlns:m="http://schemas.openxmlformats.org/officeDocument/2006/math" xmlns:v="urn:schemas-microsoft-com:vml" xmlns:wp14="http://schemas.microsoft.com/office/word/2010/wordprocessingDrawing" xmlns:wp="http://schemas.openxmlformats.org/drawingml/2006/wordprocessingDrawing" xmlns:w10="urn:schemas-microsoft-com:office:word" xmlns:w="http://schemas.openxmlformats.org/wordprocessingml/2006/main" xmlns:w14="http://schemas.microsoft.com/office/word/2010/wordml" xmlns:w15="http://schemas.microsoft.com/office/word/2012/wordml" xmlns:w16cex="http://schemas.microsoft.com/office/word/2018/wordml/cex" xmlns:w16cid="http://schemas.microsoft.com/office/word/2016/wordml/cid" xmlns:w16="http://schemas.microsoft.com/office/word/2018/wordml" xmlns:w16du="http://schemas.microsoft.com/office/word/2023/wordml/word16du" xmlns:w16sdtdh="http://schemas.microsoft.com/office/word/2020/wordml/sdtdatahash" xmlns:w16se="http://schemas.microsoft.com/office/word/2015/wordml/symex" xmlns:wpg="http://schemas.microsoft.com/office/word/2010/wordprocessingGroup" xmlns:wpi="http://schemas.microsoft.com/office/word/2010/wordprocessingInk" xmlns:wne="http://schemas.microsoft.com/office/word/2006/wordml" xmlns:wps="http://schemas.microsoft.com/office/word/2010/wordprocessingShape" mc:Ignorable="w14 w15 w16se w16cid w16 w16cex w16sdtdh wp14">
   <w:tbl>
     <w:tblPr>
       <w:tblW w:w="0" w:type="auto"/>
@@ -6480,7 +6536,7 @@
 </file>
 
 <file path=word/numbering.xml><?xml version="1.0" encoding="utf-8"?>
-<w:numbering xmlns:wpc="http://schemas.microsoft.com/office/word/2010/wordprocessingCanvas" xmlns:cx="http://schemas.microsoft.com/office/drawing/2014/chartex" xmlns:cx1="http://schemas.microsoft.com/office/drawing/2015/9/8/chartex" xmlns:cx2="http://schemas.microsoft.com/office/drawing/2015/10/21/chartex" xmlns:cx3="http://schemas.microsoft.com/office/drawing/2016/5/9/chartex" xmlns:cx4="http://schemas.microsoft.com/office/drawing/2016/5/10/chartex" xmlns:cx5="http://schemas.microsoft.com/office/drawing/2016/5/11/chartex" xmlns:cx6="http://schemas.microsoft.com/office/drawing/2016/5/12/chartex" xmlns:cx7="http://schemas.microsoft.com/office/drawing/2016/5/13/chartex" xmlns:cx8="http://schemas.microsoft.com/office/drawing/2016/5/14/chartex" xmlns:mc="http://schemas.openxmlformats.org/markup-compatibility/2006" xmlns:aink="http://schemas.microsoft.com/office/drawing/2016/ink" xmlns:am3d="http://schemas.microsoft.com/office/drawing/2017/model3d" xmlns:o="urn:schemas-microsoft-com:office:office" xmlns:oel="http://schemas.microsoft.com/office/2019/extlst" xmlns:r="http://schemas.openxmlformats.org/officeDocument/2006/relationships" xmlns:m="http://schemas.openxmlformats.org/officeDocument/2006/math" xmlns:v="urn:schemas-microsoft-com:vml" xmlns:wp14="http://schemas.microsoft.com/office/word/2010/wordprocessingDrawing" xmlns:wp="http://schemas.openxmlformats.org/drawingml/2006/wordprocessingDrawing" xmlns:w10="urn:schemas-microsoft-com:office:word" xmlns:w="http://schemas.openxmlformats.org/wordprocessingml/2006/main" xmlns:w14="http://schemas.microsoft.com/office/word/2010/wordml" xmlns:w15="http://schemas.microsoft.com/office/word/2012/wordml" xmlns:w16cex="http://schemas.microsoft.com/office/word/2018/wordml/cex" xmlns:w16cid="http://schemas.microsoft.com/office/word/2016/wordml/cid" xmlns:w16="http://schemas.microsoft.com/office/word/2018/wordml" xmlns:w16sdtdh="http://schemas.microsoft.com/office/word/2020/wordml/sdtdatahash" xmlns:w16se="http://schemas.microsoft.com/office/word/2015/wordml/symex" xmlns:wpg="http://schemas.microsoft.com/office/word/2010/wordprocessingGroup" xmlns:wpi="http://schemas.microsoft.com/office/word/2010/wordprocessingInk" xmlns:wne="http://schemas.microsoft.com/office/word/2006/wordml" xmlns:wps="http://schemas.microsoft.com/office/word/2010/wordprocessingShape" mc:Ignorable="w14 w15 w16se w16cid w16 w16cex w16sdtdh wp14">
+<w:numbering xmlns:wpc="http://schemas.microsoft.com/office/word/2010/wordprocessingCanvas" xmlns:cx="http://schemas.microsoft.com/office/drawing/2014/chartex" xmlns:cx1="http://schemas.microsoft.com/office/drawing/2015/9/8/chartex" xmlns:cx2="http://schemas.microsoft.com/office/drawing/2015/10/21/chartex" xmlns:cx3="http://schemas.microsoft.com/office/drawing/2016/5/9/chartex" xmlns:cx4="http://schemas.microsoft.com/office/drawing/2016/5/10/chartex" xmlns:cx5="http://schemas.microsoft.com/office/drawing/2016/5/11/chartex" xmlns:cx6="http://schemas.microsoft.com/office/drawing/2016/5/12/chartex" xmlns:cx7="http://schemas.microsoft.com/office/drawing/2016/5/13/chartex" xmlns:cx8="http://schemas.microsoft.com/office/drawing/2016/5/14/chartex" xmlns:mc="http://schemas.openxmlformats.org/markup-compatibility/2006" xmlns:aink="http://schemas.microsoft.com/office/drawing/2016/ink" xmlns:am3d="http://schemas.microsoft.com/office/drawing/2017/model3d" xmlns:o="urn:schemas-microsoft-com:office:office" xmlns:oel="http://schemas.microsoft.com/office/2019/extlst" xmlns:r="http://schemas.openxmlformats.org/officeDocument/2006/relationships" xmlns:m="http://schemas.openxmlformats.org/officeDocument/2006/math" xmlns:v="urn:schemas-microsoft-com:vml" xmlns:wp14="http://schemas.microsoft.com/office/word/2010/wordprocessingDrawing" xmlns:wp="http://schemas.openxmlformats.org/drawingml/2006/wordprocessingDrawing" xmlns:w10="urn:schemas-microsoft-com:office:word" xmlns:w="http://schemas.openxmlformats.org/wordprocessingml/2006/main" xmlns:w14="http://schemas.microsoft.com/office/word/2010/wordml" xmlns:w15="http://schemas.microsoft.com/office/word/2012/wordml" xmlns:w16cex="http://schemas.microsoft.com/office/word/2018/wordml/cex" xmlns:w16cid="http://schemas.microsoft.com/office/word/2016/wordml/cid" xmlns:w16="http://schemas.microsoft.com/office/word/2018/wordml" xmlns:w16du="http://schemas.microsoft.com/office/word/2023/wordml/word16du" xmlns:w16sdtdh="http://schemas.microsoft.com/office/word/2020/wordml/sdtdatahash" xmlns:w16se="http://schemas.microsoft.com/office/word/2015/wordml/symex" xmlns:wpg="http://schemas.microsoft.com/office/word/2010/wordprocessingGroup" xmlns:wpi="http://schemas.microsoft.com/office/word/2010/wordprocessingInk" xmlns:wne="http://schemas.microsoft.com/office/word/2006/wordml" xmlns:wps="http://schemas.microsoft.com/office/word/2010/wordprocessingShape" mc:Ignorable="w14 w15 w16se w16cid w16 w16cex w16sdtdh wp14">
   <w:abstractNum w:abstractNumId="0" w15:restartNumberingAfterBreak="0">
     <w:nsid w:val="35694687"/>
     <w:multiLevelType w:val="hybridMultilevel"/>
@@ -7450,6 +7506,17 @@
       <w:contextualSpacing/>
     </w:pPr>
   </w:style>
+  <w:style w:type="character" w:styleId="Fett">
+    <w:name w:val="Strong"/>
+    <w:basedOn w:val="Absatz-Standardschriftart"/>
+    <w:uiPriority w:val="22"/>
+    <w:qFormat/>
+    <w:rsid w:val="00FE3306"/>
+    <w:rPr>
+      <w:b/>
+      <w:bCs/>
+    </w:rPr>
+  </w:style>
 </w:styles>
 </file>
 
@@ -7749,16 +7816,15 @@
 </file>
 
 <file path=customXml/item1.xml><?xml version="1.0" encoding="utf-8"?>
-<b:Sources xmlns:b="http://schemas.openxmlformats.org/officeDocument/2006/bibliography" xmlns="http://schemas.openxmlformats.org/officeDocument/2006/bibliography" SelectedStyle="\APASixthEditionOfficeOnline.xsl" StyleName="APA" Version="6"/>
+<?mso-contentType ?>
+<FormTemplates xmlns="http://schemas.microsoft.com/sharepoint/v3/contenttype/forms">
+  <Display>DocumentLibraryForm</Display>
+  <Edit>DocumentLibraryForm</Edit>
+  <New>DocumentLibraryForm</New>
+</FormTemplates>
 </file>
 
 <file path=customXml/item2.xml><?xml version="1.0" encoding="utf-8"?>
-<p:properties xmlns:p="http://schemas.microsoft.com/office/2006/metadata/properties" xmlns:xsi="http://www.w3.org/2001/XMLSchema-instance" xmlns:pc="http://schemas.microsoft.com/office/infopath/2007/PartnerControls">
-  <documentManagement/>
-</p:properties>
-</file>
-
-<file path=customXml/item3.xml><?xml version="1.0" encoding="utf-8"?>
 <ct:contentTypeSchema xmlns:ct="http://schemas.microsoft.com/office/2006/metadata/contentType" xmlns:ma="http://schemas.microsoft.com/office/2006/metadata/properties/metaAttributes" ct:_="" ma:_="" ma:contentTypeName="Dokument" ma:contentTypeID="0x010100EF76924D3740DF4A82858773E6EEC490" ma:contentTypeVersion="2" ma:contentTypeDescription="Ein neues Dokument erstellen." ma:contentTypeScope="" ma:versionID="e6dd26938bd61fc841c3cd02f9ef3e0a">
   <xsd:schema xmlns:xsd="http://www.w3.org/2001/XMLSchema" xmlns:xs="http://www.w3.org/2001/XMLSchema" xmlns:p="http://schemas.microsoft.com/office/2006/metadata/properties" xmlns:ns2="fef6dba0-929f-4871-a0ef-ae1d0575ab12" targetNamespace="http://schemas.microsoft.com/office/2006/metadata/properties" ma:root="true" ma:fieldsID="16faf4461258950b762968fa7d3b7d63" ns2:_="">
     <xsd:import namespace="fef6dba0-929f-4871-a0ef-ae1d0575ab12"/>
@@ -7890,33 +7956,25 @@
 </ct:contentTypeSchema>
 </file>
 
+<file path=customXml/item3.xml><?xml version="1.0" encoding="utf-8"?>
+<p:properties xmlns:p="http://schemas.microsoft.com/office/2006/metadata/properties" xmlns:xsi="http://www.w3.org/2001/XMLSchema-instance" xmlns:pc="http://schemas.microsoft.com/office/infopath/2007/PartnerControls">
+  <documentManagement/>
+</p:properties>
+</file>
+
 <file path=customXml/item4.xml><?xml version="1.0" encoding="utf-8"?>
-<?mso-contentType ?>
-<FormTemplates xmlns="http://schemas.microsoft.com/sharepoint/v3/contenttype/forms">
-  <Display>DocumentLibraryForm</Display>
-  <Edit>DocumentLibraryForm</Edit>
-  <New>DocumentLibraryForm</New>
-</FormTemplates>
+<b:Sources xmlns:b="http://schemas.openxmlformats.org/officeDocument/2006/bibliography" xmlns="http://schemas.openxmlformats.org/officeDocument/2006/bibliography" SelectedStyle="\APASixthEditionOfficeOnline.xsl" StyleName="APA" Version="6"/>
 </file>
 
 <file path=customXml/itemProps1.xml><?xml version="1.0" encoding="utf-8"?>
-<ds:datastoreItem xmlns:ds="http://schemas.openxmlformats.org/officeDocument/2006/customXml" ds:itemID="{DF9EDE3F-A1D8-4A34-8D9E-0E429F9F731E}">
+<ds:datastoreItem xmlns:ds="http://schemas.openxmlformats.org/officeDocument/2006/customXml" ds:itemID="{CA77A13C-6ECF-4A77-B43E-CA29733D2A5B}">
   <ds:schemaRefs>
-    <ds:schemaRef ds:uri="http://schemas.openxmlformats.org/officeDocument/2006/bibliography"/>
+    <ds:schemaRef ds:uri="http://schemas.microsoft.com/sharepoint/v3/contenttype/forms"/>
   </ds:schemaRefs>
 </ds:datastoreItem>
 </file>
 
 <file path=customXml/itemProps2.xml><?xml version="1.0" encoding="utf-8"?>
-<ds:datastoreItem xmlns:ds="http://schemas.openxmlformats.org/officeDocument/2006/customXml" ds:itemID="{B4CCCFE4-A7FC-42A0-9C50-8AFA0949447F}">
-  <ds:schemaRefs>
-    <ds:schemaRef ds:uri="http://schemas.microsoft.com/office/2006/metadata/properties"/>
-    <ds:schemaRef ds:uri="http://schemas.microsoft.com/office/infopath/2007/PartnerControls"/>
-  </ds:schemaRefs>
-</ds:datastoreItem>
-</file>
-
-<file path=customXml/itemProps3.xml><?xml version="1.0" encoding="utf-8"?>
 <ds:datastoreItem xmlns:ds="http://schemas.openxmlformats.org/officeDocument/2006/customXml" ds:itemID="{8738FB23-2FCF-4004-B91D-132DA73199DC}">
   <ds:schemaRefs>
     <ds:schemaRef ds:uri="http://schemas.microsoft.com/office/2006/metadata/contentType"/>
@@ -7934,10 +7992,19 @@
 </ds:datastoreItem>
 </file>
 
+<file path=customXml/itemProps3.xml><?xml version="1.0" encoding="utf-8"?>
+<ds:datastoreItem xmlns:ds="http://schemas.openxmlformats.org/officeDocument/2006/customXml" ds:itemID="{B4CCCFE4-A7FC-42A0-9C50-8AFA0949447F}">
+  <ds:schemaRefs>
+    <ds:schemaRef ds:uri="http://schemas.microsoft.com/office/2006/metadata/properties"/>
+    <ds:schemaRef ds:uri="http://schemas.microsoft.com/office/infopath/2007/PartnerControls"/>
+  </ds:schemaRefs>
+</ds:datastoreItem>
+</file>
+
 <file path=customXml/itemProps4.xml><?xml version="1.0" encoding="utf-8"?>
-<ds:datastoreItem xmlns:ds="http://schemas.openxmlformats.org/officeDocument/2006/customXml" ds:itemID="{CA77A13C-6ECF-4A77-B43E-CA29733D2A5B}">
+<ds:datastoreItem xmlns:ds="http://schemas.openxmlformats.org/officeDocument/2006/customXml" ds:itemID="{DF9EDE3F-A1D8-4A34-8D9E-0E429F9F731E}">
   <ds:schemaRefs>
-    <ds:schemaRef ds:uri="http://schemas.microsoft.com/sharepoint/v3/contenttype/forms"/>
+    <ds:schemaRef ds:uri="http://schemas.openxmlformats.org/officeDocument/2006/bibliography"/>
   </ds:schemaRefs>
 </ds:datastoreItem>
 </file>
</xml_diff>